<commit_message>
Update user manual and fix service of display orders
</commit_message>
<xml_diff>
--- a/docs/Manual de uso para la API.docx
+++ b/docs/Manual de uso para la API.docx
@@ -25,6 +25,185 @@
     </w:p>
     <w:p>
       <w:pPr>
+        <w:rPr>
+          <w:sz w:val="24"/>
+          <w:szCs w:val="24"/>
+        </w:rPr>
+      </w:pPr>
+      <w:r>
+        <w:rPr>
+          <w:sz w:val="24"/>
+          <w:szCs w:val="24"/>
+        </w:rPr>
+        <w:t>Para iniciar, crear un archivo “.env” con las configuraciones de la base de datos.</w:t>
+      </w:r>
+    </w:p>
+    <w:p>
+      <w:pPr>
+        <w:rPr>
+          <w:sz w:val="24"/>
+          <w:szCs w:val="24"/>
+        </w:rPr>
+      </w:pPr>
+      <w:r>
+        <w:rPr>
+          <w:sz w:val="24"/>
+          <w:szCs w:val="24"/>
+        </w:rPr>
+        <w:t>Ejemplo:</w:t>
+      </w:r>
+    </w:p>
+    <w:p>
+      <w:pPr>
+        <w:rPr>
+          <w:sz w:val="24"/>
+          <w:szCs w:val="24"/>
+        </w:rPr>
+      </w:pPr>
+      <w:r>
+        <w:rPr>
+          <w:sz w:val="24"/>
+          <w:szCs w:val="24"/>
+        </w:rPr>
+        <w:drawing>
+          <wp:inline distT="0" distB="0" distL="0" distR="0" wp14:anchorId="2F67063D" wp14:editId="1E672EB3">
+            <wp:extent cx="2921150" cy="1549480"/>
+            <wp:effectExtent l="0" t="0" r="0" b="0"/>
+            <wp:docPr id="1" name="Imagen 1" descr="Texto&#10;&#10;Descripción generada automáticamente"/>
+            <wp:cNvGraphicFramePr>
+              <a:graphicFrameLocks xmlns:a="http://schemas.openxmlformats.org/drawingml/2006/main" noChangeAspect="1"/>
+            </wp:cNvGraphicFramePr>
+            <a:graphic xmlns:a="http://schemas.openxmlformats.org/drawingml/2006/main">
+              <a:graphicData uri="http://schemas.openxmlformats.org/drawingml/2006/picture">
+                <pic:pic xmlns:pic="http://schemas.openxmlformats.org/drawingml/2006/picture">
+                  <pic:nvPicPr>
+                    <pic:cNvPr id="1" name="Imagen 1" descr="Texto&#10;&#10;Descripción generada automáticamente"/>
+                    <pic:cNvPicPr/>
+                  </pic:nvPicPr>
+                  <pic:blipFill>
+                    <a:blip r:embed="rId5"/>
+                    <a:stretch>
+                      <a:fillRect/>
+                    </a:stretch>
+                  </pic:blipFill>
+                  <pic:spPr>
+                    <a:xfrm>
+                      <a:off x="0" y="0"/>
+                      <a:ext cx="2921150" cy="1549480"/>
+                    </a:xfrm>
+                    <a:prstGeom prst="rect">
+                      <a:avLst/>
+                    </a:prstGeom>
+                  </pic:spPr>
+                </pic:pic>
+              </a:graphicData>
+            </a:graphic>
+          </wp:inline>
+        </w:drawing>
+      </w:r>
+    </w:p>
+    <w:p>
+      <w:pPr>
+        <w:rPr>
+          <w:sz w:val="24"/>
+          <w:szCs w:val="24"/>
+        </w:rPr>
+      </w:pPr>
+      <w:r>
+        <w:rPr>
+          <w:sz w:val="24"/>
+          <w:szCs w:val="24"/>
+        </w:rPr>
+        <w:t>Comandos:</w:t>
+      </w:r>
+    </w:p>
+    <w:p>
+      <w:pPr>
+        <w:pStyle w:val="Prrafodelista"/>
+        <w:numPr>
+          <w:ilvl w:val="0"/>
+          <w:numId w:val="4"/>
+        </w:numPr>
+        <w:rPr>
+          <w:sz w:val="24"/>
+          <w:szCs w:val="24"/>
+        </w:rPr>
+      </w:pPr>
+      <w:proofErr w:type="spellStart"/>
+      <w:r>
+        <w:rPr>
+          <w:sz w:val="24"/>
+          <w:szCs w:val="24"/>
+        </w:rPr>
+        <w:t>npm</w:t>
+      </w:r>
+      <w:proofErr w:type="spellEnd"/>
+      <w:r>
+        <w:rPr>
+          <w:sz w:val="24"/>
+          <w:szCs w:val="24"/>
+        </w:rPr>
+        <w:t xml:space="preserve"> </w:t>
+      </w:r>
+      <w:proofErr w:type="spellStart"/>
+      <w:r>
+        <w:rPr>
+          <w:sz w:val="24"/>
+          <w:szCs w:val="24"/>
+        </w:rPr>
+        <w:t>install</w:t>
+      </w:r>
+      <w:proofErr w:type="spellEnd"/>
+    </w:p>
+    <w:p>
+      <w:pPr>
+        <w:pStyle w:val="Prrafodelista"/>
+        <w:numPr>
+          <w:ilvl w:val="0"/>
+          <w:numId w:val="4"/>
+        </w:numPr>
+        <w:rPr>
+          <w:sz w:val="24"/>
+          <w:szCs w:val="24"/>
+        </w:rPr>
+      </w:pPr>
+      <w:proofErr w:type="spellStart"/>
+      <w:r>
+        <w:rPr>
+          <w:sz w:val="24"/>
+          <w:szCs w:val="24"/>
+        </w:rPr>
+        <w:t>npm</w:t>
+      </w:r>
+      <w:proofErr w:type="spellEnd"/>
+      <w:r>
+        <w:rPr>
+          <w:sz w:val="24"/>
+          <w:szCs w:val="24"/>
+        </w:rPr>
+        <w:t xml:space="preserve"> </w:t>
+      </w:r>
+      <w:proofErr w:type="spellStart"/>
+      <w:r>
+        <w:rPr>
+          <w:sz w:val="24"/>
+          <w:szCs w:val="24"/>
+        </w:rPr>
+        <w:t>start</w:t>
+      </w:r>
+      <w:proofErr w:type="spellEnd"/>
+    </w:p>
+    <w:p>
+      <w:pPr>
+        <w:pStyle w:val="Prrafodelista"/>
+        <w:rPr>
+          <w:sz w:val="24"/>
+          <w:szCs w:val="24"/>
+        </w:rPr>
+      </w:pPr>
+    </w:p>
+    <w:p>
+      <w:pPr>
         <w:pStyle w:val="Prrafodelista"/>
         <w:numPr>
           <w:ilvl w:val="0"/>
@@ -92,7 +271,7 @@
         </w:rPr>
         <w:t xml:space="preserve">Ruta: </w:t>
       </w:r>
-      <w:hyperlink r:id="rId5" w:history="1">
+      <w:hyperlink r:id="rId6" w:history="1">
         <w:r>
           <w:rPr>
             <w:rStyle w:val="Hipervnculo"/>
@@ -262,7 +441,7 @@
         </w:rPr>
         <w:t xml:space="preserve"> </w:t>
       </w:r>
-      <w:hyperlink r:id="rId6" w:history="1">
+      <w:hyperlink r:id="rId7" w:history="1">
         <w:r>
           <w:rPr>
             <w:rStyle w:val="Hipervnculo"/>
@@ -337,7 +516,18 @@
           <w:szCs w:val="24"/>
           <w:lang w:val="en-US" w:eastAsia="es-US"/>
         </w:rPr>
-        <w:t>paid"</w:t>
+        <w:t>paid</w:t>
+      </w:r>
+      <w:proofErr w:type="gramStart"/>
+      <w:r>
+        <w:rPr>
+          <w:rFonts w:ascii="Courier New" w:eastAsia="Times New Roman" w:hAnsi="Courier New" w:cs="Courier New"/>
+          <w:color w:val="A31515"/>
+          <w:sz w:val="24"/>
+          <w:szCs w:val="24"/>
+          <w:lang w:val="en-US" w:eastAsia="es-US"/>
+        </w:rPr>
+        <w:t>"</w:t>
       </w:r>
       <w:r>
         <w:rPr>
@@ -362,6 +552,7 @@
         <w:t>true</w:t>
       </w:r>
       <w:proofErr w:type="spellEnd"/>
+      <w:proofErr w:type="gramEnd"/>
       <w:r>
         <w:rPr>
           <w:rFonts w:ascii="Courier New" w:eastAsia="Times New Roman" w:hAnsi="Courier New" w:cs="Courier New"/>
@@ -403,7 +594,18 @@
           <w:szCs w:val="24"/>
           <w:lang w:val="en-US" w:eastAsia="es-US"/>
         </w:rPr>
-        <w:t>"user"</w:t>
+        <w:t>"user</w:t>
+      </w:r>
+      <w:proofErr w:type="gramStart"/>
+      <w:r>
+        <w:rPr>
+          <w:rFonts w:ascii="Courier New" w:eastAsia="Times New Roman" w:hAnsi="Courier New" w:cs="Courier New"/>
+          <w:color w:val="A31515"/>
+          <w:sz w:val="24"/>
+          <w:szCs w:val="24"/>
+          <w:lang w:val="en-US" w:eastAsia="es-US"/>
+        </w:rPr>
+        <w:t>"</w:t>
       </w:r>
       <w:r>
         <w:rPr>
@@ -415,6 +617,7 @@
         </w:rPr>
         <w:t>:{</w:t>
       </w:r>
+      <w:proofErr w:type="gramEnd"/>
     </w:p>
     <w:p>
       <w:pPr>
@@ -522,7 +725,18 @@
           <w:szCs w:val="24"/>
           <w:lang w:val="en-US" w:eastAsia="es-US"/>
         </w:rPr>
-        <w:t>"products"</w:t>
+        <w:t>"products</w:t>
+      </w:r>
+      <w:proofErr w:type="gramStart"/>
+      <w:r>
+        <w:rPr>
+          <w:rFonts w:ascii="Courier New" w:eastAsia="Times New Roman" w:hAnsi="Courier New" w:cs="Courier New"/>
+          <w:color w:val="A31515"/>
+          <w:sz w:val="24"/>
+          <w:szCs w:val="24"/>
+          <w:lang w:val="en-US" w:eastAsia="es-US"/>
+        </w:rPr>
+        <w:t>"</w:t>
       </w:r>
       <w:r>
         <w:rPr>
@@ -534,6 +748,7 @@
         </w:rPr>
         <w:t>:[</w:t>
       </w:r>
+      <w:proofErr w:type="gramEnd"/>
     </w:p>
     <w:p>
       <w:pPr>
@@ -588,7 +803,18 @@
           <w:szCs w:val="24"/>
           <w:lang w:val="en-US" w:eastAsia="es-US"/>
         </w:rPr>
-        <w:t>"product"</w:t>
+        <w:t>"product</w:t>
+      </w:r>
+      <w:proofErr w:type="gramStart"/>
+      <w:r>
+        <w:rPr>
+          <w:rFonts w:ascii="Courier New" w:eastAsia="Times New Roman" w:hAnsi="Courier New" w:cs="Courier New"/>
+          <w:color w:val="A31515"/>
+          <w:sz w:val="24"/>
+          <w:szCs w:val="24"/>
+          <w:lang w:val="en-US" w:eastAsia="es-US"/>
+        </w:rPr>
+        <w:t>"</w:t>
       </w:r>
       <w:r>
         <w:rPr>
@@ -600,6 +826,7 @@
         </w:rPr>
         <w:t>:{</w:t>
       </w:r>
+      <w:proofErr w:type="gramEnd"/>
       <w:r>
         <w:rPr>
           <w:rFonts w:ascii="Courier New" w:eastAsia="Times New Roman" w:hAnsi="Courier New" w:cs="Courier New"/>
@@ -850,7 +1077,18 @@
           <w:szCs w:val="24"/>
           <w:lang w:val="en-US" w:eastAsia="es-US"/>
         </w:rPr>
-        <w:t>"product"</w:t>
+        <w:t>"product</w:t>
+      </w:r>
+      <w:proofErr w:type="gramStart"/>
+      <w:r>
+        <w:rPr>
+          <w:rFonts w:ascii="Courier New" w:eastAsia="Times New Roman" w:hAnsi="Courier New" w:cs="Courier New"/>
+          <w:color w:val="A31515"/>
+          <w:sz w:val="24"/>
+          <w:szCs w:val="24"/>
+          <w:lang w:val="en-US" w:eastAsia="es-US"/>
+        </w:rPr>
+        <w:t>"</w:t>
       </w:r>
       <w:r>
         <w:rPr>
@@ -862,6 +1100,7 @@
         </w:rPr>
         <w:t>:{</w:t>
       </w:r>
+      <w:proofErr w:type="gramEnd"/>
       <w:r>
         <w:rPr>
           <w:rFonts w:ascii="Courier New" w:eastAsia="Times New Roman" w:hAnsi="Courier New" w:cs="Courier New"/>
@@ -1102,6 +1341,7 @@
           <w:szCs w:val="24"/>
           <w:lang w:eastAsia="es-US"/>
         </w:rPr>
+        <w:lastRenderedPageBreak/>
         <w:t>    }</w:t>
       </w:r>
     </w:p>
@@ -1172,7 +1412,7 @@
         </w:rPr>
         <w:t xml:space="preserve"> </w:t>
       </w:r>
-      <w:hyperlink r:id="rId7" w:history="1">
+      <w:hyperlink r:id="rId8" w:history="1">
         <w:r>
           <w:rPr>
             <w:rStyle w:val="Hipervnculo"/>
@@ -1369,7 +1609,7 @@
         </w:rPr>
         <w:t xml:space="preserve">Ruta: </w:t>
       </w:r>
-      <w:hyperlink r:id="rId8" w:history="1">
+      <w:hyperlink r:id="rId9" w:history="1">
         <w:r>
           <w:rPr>
             <w:rStyle w:val="Hipervnculo"/>
@@ -1470,6 +1710,7 @@
         <w:t>product</w:t>
       </w:r>
       <w:proofErr w:type="spellEnd"/>
+      <w:proofErr w:type="gramStart"/>
       <w:r>
         <w:rPr>
           <w:rFonts w:ascii="Courier New" w:eastAsia="Times New Roman" w:hAnsi="Courier New" w:cs="Courier New"/>
@@ -1490,6 +1731,7 @@
         </w:rPr>
         <w:t>:{</w:t>
       </w:r>
+      <w:proofErr w:type="gramEnd"/>
       <w:r>
         <w:rPr>
           <w:rFonts w:ascii="Courier New" w:eastAsia="Times New Roman" w:hAnsi="Courier New" w:cs="Courier New"/>
@@ -1695,7 +1937,6 @@
           <w:szCs w:val="24"/>
           <w:lang w:eastAsia="es-US"/>
         </w:rPr>
-        <w:lastRenderedPageBreak/>
         <w:t>}</w:t>
       </w:r>
     </w:p>
@@ -2019,7 +2260,7 @@
         </w:rPr>
         <w:t xml:space="preserve"> </w:t>
       </w:r>
-      <w:hyperlink r:id="rId9" w:history="1">
+      <w:hyperlink r:id="rId10" w:history="1">
         <w:r>
           <w:rPr>
             <w:rStyle w:val="Hipervnculo"/>
@@ -2120,6 +2361,7 @@
         <w:t>product</w:t>
       </w:r>
       <w:proofErr w:type="spellEnd"/>
+      <w:proofErr w:type="gramStart"/>
       <w:r>
         <w:rPr>
           <w:rFonts w:ascii="Courier New" w:eastAsia="Times New Roman" w:hAnsi="Courier New" w:cs="Courier New"/>
@@ -2140,6 +2382,7 @@
         </w:rPr>
         <w:t>:{</w:t>
       </w:r>
+      <w:proofErr w:type="gramEnd"/>
       <w:r>
         <w:rPr>
           <w:rFonts w:ascii="Courier New" w:eastAsia="Times New Roman" w:hAnsi="Courier New" w:cs="Courier New"/>
@@ -2714,7 +2957,7 @@
         </w:rPr>
         <w:t xml:space="preserve">: </w:t>
       </w:r>
-      <w:hyperlink r:id="rId10" w:history="1">
+      <w:hyperlink r:id="rId11" w:history="1">
         <w:r>
           <w:rPr>
             <w:rStyle w:val="Hipervnculo"/>
@@ -2840,7 +3083,7 @@
         </w:rPr>
         <w:t xml:space="preserve">Ruta: </w:t>
       </w:r>
-      <w:hyperlink r:id="rId11" w:history="1">
+      <w:hyperlink r:id="rId12" w:history="1">
         <w:r>
           <w:rPr>
             <w:rStyle w:val="Hipervnculo"/>
@@ -2886,1387 +3129,1387 @@
           <w:szCs w:val="24"/>
           <w:lang w:val="en-US" w:eastAsia="es-US"/>
         </w:rPr>
+        <w:t>{</w:t>
+      </w:r>
+    </w:p>
+    <w:p>
+      <w:pPr>
+        <w:shd w:val="clear" w:color="auto" w:fill="FFFFFE"/>
+        <w:spacing w:after="0" w:line="270" w:lineRule="atLeast"/>
+        <w:ind w:left="708"/>
+        <w:rPr>
+          <w:rFonts w:ascii="Courier New" w:eastAsia="Times New Roman" w:hAnsi="Courier New" w:cs="Courier New"/>
+          <w:color w:val="000000"/>
+          <w:sz w:val="24"/>
+          <w:szCs w:val="24"/>
+          <w:lang w:val="en-US" w:eastAsia="es-US"/>
+        </w:rPr>
+      </w:pPr>
+      <w:r>
+        <w:rPr>
+          <w:rFonts w:ascii="Courier New" w:eastAsia="Times New Roman" w:hAnsi="Courier New" w:cs="Courier New"/>
+          <w:color w:val="000000"/>
+          <w:sz w:val="24"/>
+          <w:szCs w:val="24"/>
+          <w:lang w:val="en-US" w:eastAsia="es-US"/>
+        </w:rPr>
+        <w:t>    </w:t>
+      </w:r>
+      <w:r>
+        <w:rPr>
+          <w:rFonts w:ascii="Courier New" w:eastAsia="Times New Roman" w:hAnsi="Courier New" w:cs="Courier New"/>
+          <w:color w:val="A31515"/>
+          <w:sz w:val="24"/>
+          <w:szCs w:val="24"/>
+          <w:lang w:val="en-US" w:eastAsia="es-US"/>
+        </w:rPr>
+        <w:t>"data"</w:t>
+      </w:r>
+      <w:r>
+        <w:rPr>
+          <w:rFonts w:ascii="Courier New" w:eastAsia="Times New Roman" w:hAnsi="Courier New" w:cs="Courier New"/>
+          <w:color w:val="000000"/>
+          <w:sz w:val="24"/>
+          <w:szCs w:val="24"/>
+          <w:lang w:val="en-US" w:eastAsia="es-US"/>
+        </w:rPr>
+        <w:t>: {</w:t>
+      </w:r>
+    </w:p>
+    <w:p>
+      <w:pPr>
+        <w:shd w:val="clear" w:color="auto" w:fill="FFFFFE"/>
+        <w:spacing w:after="0" w:line="270" w:lineRule="atLeast"/>
+        <w:ind w:left="708"/>
+        <w:rPr>
+          <w:rFonts w:ascii="Courier New" w:eastAsia="Times New Roman" w:hAnsi="Courier New" w:cs="Courier New"/>
+          <w:color w:val="000000"/>
+          <w:sz w:val="24"/>
+          <w:szCs w:val="24"/>
+          <w:lang w:val="en-US" w:eastAsia="es-US"/>
+        </w:rPr>
+      </w:pPr>
+      <w:r>
+        <w:rPr>
+          <w:rFonts w:ascii="Courier New" w:eastAsia="Times New Roman" w:hAnsi="Courier New" w:cs="Courier New"/>
+          <w:color w:val="000000"/>
+          <w:sz w:val="24"/>
+          <w:szCs w:val="24"/>
+          <w:lang w:val="en-US" w:eastAsia="es-US"/>
+        </w:rPr>
+        <w:t>        </w:t>
+      </w:r>
+      <w:r>
+        <w:rPr>
+          <w:rFonts w:ascii="Courier New" w:eastAsia="Times New Roman" w:hAnsi="Courier New" w:cs="Courier New"/>
+          <w:color w:val="A31515"/>
+          <w:sz w:val="24"/>
+          <w:szCs w:val="24"/>
+          <w:lang w:val="en-US" w:eastAsia="es-US"/>
+        </w:rPr>
+        <w:t>"id"</w:t>
+      </w:r>
+      <w:r>
+        <w:rPr>
+          <w:rFonts w:ascii="Courier New" w:eastAsia="Times New Roman" w:hAnsi="Courier New" w:cs="Courier New"/>
+          <w:color w:val="000000"/>
+          <w:sz w:val="24"/>
+          <w:szCs w:val="24"/>
+          <w:lang w:val="en-US" w:eastAsia="es-US"/>
+        </w:rPr>
+        <w:t>: </w:t>
+      </w:r>
+      <w:r>
+        <w:rPr>
+          <w:rFonts w:ascii="Courier New" w:eastAsia="Times New Roman" w:hAnsi="Courier New" w:cs="Courier New"/>
+          <w:color w:val="0451A5"/>
+          <w:sz w:val="24"/>
+          <w:szCs w:val="24"/>
+          <w:lang w:val="en-US" w:eastAsia="es-US"/>
+        </w:rPr>
+        <w:t>"16bdfef1-9045-4f71-a6ea-d589eaf84ae8"</w:t>
+      </w:r>
+      <w:r>
+        <w:rPr>
+          <w:rFonts w:ascii="Courier New" w:eastAsia="Times New Roman" w:hAnsi="Courier New" w:cs="Courier New"/>
+          <w:color w:val="000000"/>
+          <w:sz w:val="24"/>
+          <w:szCs w:val="24"/>
+          <w:lang w:val="en-US" w:eastAsia="es-US"/>
+        </w:rPr>
+        <w:t>,</w:t>
+      </w:r>
+    </w:p>
+    <w:p>
+      <w:pPr>
+        <w:shd w:val="clear" w:color="auto" w:fill="FFFFFE"/>
+        <w:spacing w:after="0" w:line="270" w:lineRule="atLeast"/>
+        <w:ind w:left="708"/>
+        <w:rPr>
+          <w:rFonts w:ascii="Courier New" w:eastAsia="Times New Roman" w:hAnsi="Courier New" w:cs="Courier New"/>
+          <w:color w:val="000000"/>
+          <w:sz w:val="24"/>
+          <w:szCs w:val="24"/>
+          <w:lang w:val="en-US" w:eastAsia="es-US"/>
+        </w:rPr>
+      </w:pPr>
+      <w:r>
+        <w:rPr>
+          <w:rFonts w:ascii="Courier New" w:eastAsia="Times New Roman" w:hAnsi="Courier New" w:cs="Courier New"/>
+          <w:color w:val="000000"/>
+          <w:sz w:val="24"/>
+          <w:szCs w:val="24"/>
+          <w:lang w:val="en-US" w:eastAsia="es-US"/>
+        </w:rPr>
+        <w:t>        </w:t>
+      </w:r>
+      <w:r>
+        <w:rPr>
+          <w:rFonts w:ascii="Courier New" w:eastAsia="Times New Roman" w:hAnsi="Courier New" w:cs="Courier New"/>
+          <w:color w:val="A31515"/>
+          <w:sz w:val="24"/>
+          <w:szCs w:val="24"/>
+          <w:lang w:val="en-US" w:eastAsia="es-US"/>
+        </w:rPr>
+        <w:t>"</w:t>
+      </w:r>
+      <w:proofErr w:type="spellStart"/>
+      <w:r>
+        <w:rPr>
+          <w:rFonts w:ascii="Courier New" w:eastAsia="Times New Roman" w:hAnsi="Courier New" w:cs="Courier New"/>
+          <w:color w:val="A31515"/>
+          <w:sz w:val="24"/>
+          <w:szCs w:val="24"/>
+          <w:lang w:val="en-US" w:eastAsia="es-US"/>
+        </w:rPr>
+        <w:t>createDate</w:t>
+      </w:r>
+      <w:proofErr w:type="spellEnd"/>
+      <w:r>
+        <w:rPr>
+          <w:rFonts w:ascii="Courier New" w:eastAsia="Times New Roman" w:hAnsi="Courier New" w:cs="Courier New"/>
+          <w:color w:val="A31515"/>
+          <w:sz w:val="24"/>
+          <w:szCs w:val="24"/>
+          <w:lang w:val="en-US" w:eastAsia="es-US"/>
+        </w:rPr>
+        <w:t>"</w:t>
+      </w:r>
+      <w:r>
+        <w:rPr>
+          <w:rFonts w:ascii="Courier New" w:eastAsia="Times New Roman" w:hAnsi="Courier New" w:cs="Courier New"/>
+          <w:color w:val="000000"/>
+          <w:sz w:val="24"/>
+          <w:szCs w:val="24"/>
+          <w:lang w:val="en-US" w:eastAsia="es-US"/>
+        </w:rPr>
+        <w:t>: </w:t>
+      </w:r>
+      <w:r>
+        <w:rPr>
+          <w:rFonts w:ascii="Courier New" w:eastAsia="Times New Roman" w:hAnsi="Courier New" w:cs="Courier New"/>
+          <w:color w:val="098658"/>
+          <w:sz w:val="24"/>
+          <w:szCs w:val="24"/>
+          <w:lang w:val="en-US" w:eastAsia="es-US"/>
+        </w:rPr>
+        <w:t>1652462470374</w:t>
+      </w:r>
+      <w:r>
+        <w:rPr>
+          <w:rFonts w:ascii="Courier New" w:eastAsia="Times New Roman" w:hAnsi="Courier New" w:cs="Courier New"/>
+          <w:color w:val="000000"/>
+          <w:sz w:val="24"/>
+          <w:szCs w:val="24"/>
+          <w:lang w:val="en-US" w:eastAsia="es-US"/>
+        </w:rPr>
+        <w:t>,</w:t>
+      </w:r>
+    </w:p>
+    <w:p>
+      <w:pPr>
+        <w:shd w:val="clear" w:color="auto" w:fill="FFFFFE"/>
+        <w:spacing w:after="0" w:line="270" w:lineRule="atLeast"/>
+        <w:ind w:left="708"/>
+        <w:rPr>
+          <w:rFonts w:ascii="Courier New" w:eastAsia="Times New Roman" w:hAnsi="Courier New" w:cs="Courier New"/>
+          <w:color w:val="000000"/>
+          <w:sz w:val="24"/>
+          <w:szCs w:val="24"/>
+          <w:lang w:val="en-US" w:eastAsia="es-US"/>
+        </w:rPr>
+      </w:pPr>
+      <w:r>
+        <w:rPr>
+          <w:rFonts w:ascii="Courier New" w:eastAsia="Times New Roman" w:hAnsi="Courier New" w:cs="Courier New"/>
+          <w:color w:val="000000"/>
+          <w:sz w:val="24"/>
+          <w:szCs w:val="24"/>
+          <w:lang w:val="en-US" w:eastAsia="es-US"/>
+        </w:rPr>
+        <w:t>        </w:t>
+      </w:r>
+      <w:r>
+        <w:rPr>
+          <w:rFonts w:ascii="Courier New" w:eastAsia="Times New Roman" w:hAnsi="Courier New" w:cs="Courier New"/>
+          <w:color w:val="A31515"/>
+          <w:sz w:val="24"/>
+          <w:szCs w:val="24"/>
+          <w:lang w:val="en-US" w:eastAsia="es-US"/>
+        </w:rPr>
+        <w:t>"</w:t>
+      </w:r>
+      <w:proofErr w:type="spellStart"/>
+      <w:r>
+        <w:rPr>
+          <w:rFonts w:ascii="Courier New" w:eastAsia="Times New Roman" w:hAnsi="Courier New" w:cs="Courier New"/>
+          <w:color w:val="A31515"/>
+          <w:sz w:val="24"/>
+          <w:szCs w:val="24"/>
+          <w:lang w:val="en-US" w:eastAsia="es-US"/>
+        </w:rPr>
+        <w:t>payDate</w:t>
+      </w:r>
+      <w:proofErr w:type="spellEnd"/>
+      <w:r>
+        <w:rPr>
+          <w:rFonts w:ascii="Courier New" w:eastAsia="Times New Roman" w:hAnsi="Courier New" w:cs="Courier New"/>
+          <w:color w:val="A31515"/>
+          <w:sz w:val="24"/>
+          <w:szCs w:val="24"/>
+          <w:lang w:val="en-US" w:eastAsia="es-US"/>
+        </w:rPr>
+        <w:t>"</w:t>
+      </w:r>
+      <w:r>
+        <w:rPr>
+          <w:rFonts w:ascii="Courier New" w:eastAsia="Times New Roman" w:hAnsi="Courier New" w:cs="Courier New"/>
+          <w:color w:val="000000"/>
+          <w:sz w:val="24"/>
+          <w:szCs w:val="24"/>
+          <w:lang w:val="en-US" w:eastAsia="es-US"/>
+        </w:rPr>
+        <w:t>: </w:t>
+      </w:r>
+      <w:r>
+        <w:rPr>
+          <w:rFonts w:ascii="Courier New" w:eastAsia="Times New Roman" w:hAnsi="Courier New" w:cs="Courier New"/>
+          <w:color w:val="098658"/>
+          <w:sz w:val="24"/>
+          <w:szCs w:val="24"/>
+          <w:lang w:val="en-US" w:eastAsia="es-US"/>
+        </w:rPr>
+        <w:t>1652840680164</w:t>
+      </w:r>
+      <w:r>
+        <w:rPr>
+          <w:rFonts w:ascii="Courier New" w:eastAsia="Times New Roman" w:hAnsi="Courier New" w:cs="Courier New"/>
+          <w:color w:val="000000"/>
+          <w:sz w:val="24"/>
+          <w:szCs w:val="24"/>
+          <w:lang w:val="en-US" w:eastAsia="es-US"/>
+        </w:rPr>
+        <w:t>,</w:t>
+      </w:r>
+    </w:p>
+    <w:p>
+      <w:pPr>
+        <w:shd w:val="clear" w:color="auto" w:fill="FFFFFE"/>
+        <w:spacing w:after="0" w:line="270" w:lineRule="atLeast"/>
+        <w:ind w:left="708"/>
+        <w:rPr>
+          <w:rFonts w:ascii="Courier New" w:eastAsia="Times New Roman" w:hAnsi="Courier New" w:cs="Courier New"/>
+          <w:color w:val="000000"/>
+          <w:sz w:val="24"/>
+          <w:szCs w:val="24"/>
+          <w:lang w:val="en-US" w:eastAsia="es-US"/>
+        </w:rPr>
+      </w:pPr>
+      <w:r>
+        <w:rPr>
+          <w:rFonts w:ascii="Courier New" w:eastAsia="Times New Roman" w:hAnsi="Courier New" w:cs="Courier New"/>
+          <w:color w:val="000000"/>
+          <w:sz w:val="24"/>
+          <w:szCs w:val="24"/>
+          <w:lang w:val="en-US" w:eastAsia="es-US"/>
+        </w:rPr>
+        <w:t>        </w:t>
+      </w:r>
+      <w:r>
+        <w:rPr>
+          <w:rFonts w:ascii="Courier New" w:eastAsia="Times New Roman" w:hAnsi="Courier New" w:cs="Courier New"/>
+          <w:color w:val="A31515"/>
+          <w:sz w:val="24"/>
+          <w:szCs w:val="24"/>
+          <w:lang w:val="en-US" w:eastAsia="es-US"/>
+        </w:rPr>
+        <w:t>"paid"</w:t>
+      </w:r>
+      <w:r>
+        <w:rPr>
+          <w:rFonts w:ascii="Courier New" w:eastAsia="Times New Roman" w:hAnsi="Courier New" w:cs="Courier New"/>
+          <w:color w:val="000000"/>
+          <w:sz w:val="24"/>
+          <w:szCs w:val="24"/>
+          <w:lang w:val="en-US" w:eastAsia="es-US"/>
+        </w:rPr>
+        <w:t>: </w:t>
+      </w:r>
+      <w:r>
+        <w:rPr>
+          <w:rFonts w:ascii="Courier New" w:eastAsia="Times New Roman" w:hAnsi="Courier New" w:cs="Courier New"/>
+          <w:color w:val="098658"/>
+          <w:sz w:val="24"/>
+          <w:szCs w:val="24"/>
+          <w:lang w:val="en-US" w:eastAsia="es-US"/>
+        </w:rPr>
+        <w:t>1</w:t>
+      </w:r>
+      <w:r>
+        <w:rPr>
+          <w:rFonts w:ascii="Courier New" w:eastAsia="Times New Roman" w:hAnsi="Courier New" w:cs="Courier New"/>
+          <w:color w:val="000000"/>
+          <w:sz w:val="24"/>
+          <w:szCs w:val="24"/>
+          <w:lang w:val="en-US" w:eastAsia="es-US"/>
+        </w:rPr>
+        <w:t>,</w:t>
+      </w:r>
+    </w:p>
+    <w:p>
+      <w:pPr>
+        <w:shd w:val="clear" w:color="auto" w:fill="FFFFFE"/>
+        <w:spacing w:after="0" w:line="270" w:lineRule="atLeast"/>
+        <w:ind w:left="708"/>
+        <w:rPr>
+          <w:rFonts w:ascii="Courier New" w:eastAsia="Times New Roman" w:hAnsi="Courier New" w:cs="Courier New"/>
+          <w:color w:val="000000"/>
+          <w:sz w:val="24"/>
+          <w:szCs w:val="24"/>
+          <w:lang w:val="en-US" w:eastAsia="es-US"/>
+        </w:rPr>
+      </w:pPr>
+      <w:r>
+        <w:rPr>
+          <w:rFonts w:ascii="Courier New" w:eastAsia="Times New Roman" w:hAnsi="Courier New" w:cs="Courier New"/>
+          <w:color w:val="000000"/>
+          <w:sz w:val="24"/>
+          <w:szCs w:val="24"/>
+          <w:lang w:val="en-US" w:eastAsia="es-US"/>
+        </w:rPr>
+        <w:t>        </w:t>
+      </w:r>
+      <w:r>
+        <w:rPr>
+          <w:rFonts w:ascii="Courier New" w:eastAsia="Times New Roman" w:hAnsi="Courier New" w:cs="Courier New"/>
+          <w:color w:val="A31515"/>
+          <w:sz w:val="24"/>
+          <w:szCs w:val="24"/>
+          <w:lang w:val="en-US" w:eastAsia="es-US"/>
+        </w:rPr>
+        <w:t>"user"</w:t>
+      </w:r>
+      <w:r>
+        <w:rPr>
+          <w:rFonts w:ascii="Courier New" w:eastAsia="Times New Roman" w:hAnsi="Courier New" w:cs="Courier New"/>
+          <w:color w:val="000000"/>
+          <w:sz w:val="24"/>
+          <w:szCs w:val="24"/>
+          <w:lang w:val="en-US" w:eastAsia="es-US"/>
+        </w:rPr>
+        <w:t>: {</w:t>
+      </w:r>
+    </w:p>
+    <w:p>
+      <w:pPr>
+        <w:shd w:val="clear" w:color="auto" w:fill="FFFFFE"/>
+        <w:spacing w:after="0" w:line="270" w:lineRule="atLeast"/>
+        <w:ind w:left="708"/>
+        <w:rPr>
+          <w:rFonts w:ascii="Courier New" w:eastAsia="Times New Roman" w:hAnsi="Courier New" w:cs="Courier New"/>
+          <w:color w:val="000000"/>
+          <w:sz w:val="24"/>
+          <w:szCs w:val="24"/>
+          <w:lang w:val="en-US" w:eastAsia="es-US"/>
+        </w:rPr>
+      </w:pPr>
+      <w:r>
+        <w:rPr>
+          <w:rFonts w:ascii="Courier New" w:eastAsia="Times New Roman" w:hAnsi="Courier New" w:cs="Courier New"/>
+          <w:color w:val="000000"/>
+          <w:sz w:val="24"/>
+          <w:szCs w:val="24"/>
+          <w:lang w:val="en-US" w:eastAsia="es-US"/>
+        </w:rPr>
+        <w:t>            </w:t>
+      </w:r>
+      <w:r>
+        <w:rPr>
+          <w:rFonts w:ascii="Courier New" w:eastAsia="Times New Roman" w:hAnsi="Courier New" w:cs="Courier New"/>
+          <w:color w:val="A31515"/>
+          <w:sz w:val="24"/>
+          <w:szCs w:val="24"/>
+          <w:lang w:val="en-US" w:eastAsia="es-US"/>
+        </w:rPr>
+        <w:t>"id"</w:t>
+      </w:r>
+      <w:r>
+        <w:rPr>
+          <w:rFonts w:ascii="Courier New" w:eastAsia="Times New Roman" w:hAnsi="Courier New" w:cs="Courier New"/>
+          <w:color w:val="000000"/>
+          <w:sz w:val="24"/>
+          <w:szCs w:val="24"/>
+          <w:lang w:val="en-US" w:eastAsia="es-US"/>
+        </w:rPr>
+        <w:t>: </w:t>
+      </w:r>
+      <w:r>
+        <w:rPr>
+          <w:rFonts w:ascii="Courier New" w:eastAsia="Times New Roman" w:hAnsi="Courier New" w:cs="Courier New"/>
+          <w:color w:val="098658"/>
+          <w:sz w:val="24"/>
+          <w:szCs w:val="24"/>
+          <w:lang w:val="en-US" w:eastAsia="es-US"/>
+        </w:rPr>
+        <w:t>1006107372</w:t>
+      </w:r>
+    </w:p>
+    <w:p>
+      <w:pPr>
+        <w:shd w:val="clear" w:color="auto" w:fill="FFFFFE"/>
+        <w:spacing w:after="0" w:line="270" w:lineRule="atLeast"/>
+        <w:ind w:left="708"/>
+        <w:rPr>
+          <w:rFonts w:ascii="Courier New" w:eastAsia="Times New Roman" w:hAnsi="Courier New" w:cs="Courier New"/>
+          <w:color w:val="000000"/>
+          <w:sz w:val="24"/>
+          <w:szCs w:val="24"/>
+          <w:lang w:val="en-US" w:eastAsia="es-US"/>
+        </w:rPr>
+      </w:pPr>
+      <w:r>
+        <w:rPr>
+          <w:rFonts w:ascii="Courier New" w:eastAsia="Times New Roman" w:hAnsi="Courier New" w:cs="Courier New"/>
+          <w:color w:val="000000"/>
+          <w:sz w:val="24"/>
+          <w:szCs w:val="24"/>
+          <w:lang w:val="en-US" w:eastAsia="es-US"/>
+        </w:rPr>
+        <w:t>        },</w:t>
+      </w:r>
+    </w:p>
+    <w:p>
+      <w:pPr>
+        <w:shd w:val="clear" w:color="auto" w:fill="FFFFFE"/>
+        <w:spacing w:after="0" w:line="270" w:lineRule="atLeast"/>
+        <w:ind w:left="708"/>
+        <w:rPr>
+          <w:rFonts w:ascii="Courier New" w:eastAsia="Times New Roman" w:hAnsi="Courier New" w:cs="Courier New"/>
+          <w:color w:val="000000"/>
+          <w:sz w:val="24"/>
+          <w:szCs w:val="24"/>
+          <w:lang w:val="en-US" w:eastAsia="es-US"/>
+        </w:rPr>
+      </w:pPr>
+      <w:r>
+        <w:rPr>
+          <w:rFonts w:ascii="Courier New" w:eastAsia="Times New Roman" w:hAnsi="Courier New" w:cs="Courier New"/>
+          <w:color w:val="000000"/>
+          <w:sz w:val="24"/>
+          <w:szCs w:val="24"/>
+          <w:lang w:val="en-US" w:eastAsia="es-US"/>
+        </w:rPr>
+        <w:t>        </w:t>
+      </w:r>
+      <w:r>
+        <w:rPr>
+          <w:rFonts w:ascii="Courier New" w:eastAsia="Times New Roman" w:hAnsi="Courier New" w:cs="Courier New"/>
+          <w:color w:val="A31515"/>
+          <w:sz w:val="24"/>
+          <w:szCs w:val="24"/>
+          <w:lang w:val="en-US" w:eastAsia="es-US"/>
+        </w:rPr>
+        <w:t>"products"</w:t>
+      </w:r>
+      <w:r>
+        <w:rPr>
+          <w:rFonts w:ascii="Courier New" w:eastAsia="Times New Roman" w:hAnsi="Courier New" w:cs="Courier New"/>
+          <w:color w:val="000000"/>
+          <w:sz w:val="24"/>
+          <w:szCs w:val="24"/>
+          <w:lang w:val="en-US" w:eastAsia="es-US"/>
+        </w:rPr>
+        <w:t>: [</w:t>
+      </w:r>
+    </w:p>
+    <w:p>
+      <w:pPr>
+        <w:shd w:val="clear" w:color="auto" w:fill="FFFFFE"/>
+        <w:spacing w:after="0" w:line="270" w:lineRule="atLeast"/>
+        <w:ind w:left="708"/>
+        <w:rPr>
+          <w:rFonts w:ascii="Courier New" w:eastAsia="Times New Roman" w:hAnsi="Courier New" w:cs="Courier New"/>
+          <w:color w:val="000000"/>
+          <w:sz w:val="24"/>
+          <w:szCs w:val="24"/>
+          <w:lang w:val="en-US" w:eastAsia="es-US"/>
+        </w:rPr>
+      </w:pPr>
+      <w:r>
+        <w:rPr>
+          <w:rFonts w:ascii="Courier New" w:eastAsia="Times New Roman" w:hAnsi="Courier New" w:cs="Courier New"/>
+          <w:color w:val="000000"/>
+          <w:sz w:val="24"/>
+          <w:szCs w:val="24"/>
+          <w:lang w:val="en-US" w:eastAsia="es-US"/>
+        </w:rPr>
+        <w:t>            {</w:t>
+      </w:r>
+    </w:p>
+    <w:p>
+      <w:pPr>
+        <w:shd w:val="clear" w:color="auto" w:fill="FFFFFE"/>
+        <w:spacing w:after="0" w:line="270" w:lineRule="atLeast"/>
+        <w:ind w:left="708"/>
+        <w:rPr>
+          <w:rFonts w:ascii="Courier New" w:eastAsia="Times New Roman" w:hAnsi="Courier New" w:cs="Courier New"/>
+          <w:color w:val="000000"/>
+          <w:sz w:val="24"/>
+          <w:szCs w:val="24"/>
+          <w:lang w:val="en-US" w:eastAsia="es-US"/>
+        </w:rPr>
+      </w:pPr>
+      <w:r>
+        <w:rPr>
+          <w:rFonts w:ascii="Courier New" w:eastAsia="Times New Roman" w:hAnsi="Courier New" w:cs="Courier New"/>
+          <w:color w:val="000000"/>
+          <w:sz w:val="24"/>
+          <w:szCs w:val="24"/>
+          <w:lang w:val="en-US" w:eastAsia="es-US"/>
+        </w:rPr>
+        <w:t>                </w:t>
+      </w:r>
+      <w:r>
+        <w:rPr>
+          <w:rFonts w:ascii="Courier New" w:eastAsia="Times New Roman" w:hAnsi="Courier New" w:cs="Courier New"/>
+          <w:color w:val="A31515"/>
+          <w:sz w:val="24"/>
+          <w:szCs w:val="24"/>
+          <w:lang w:val="en-US" w:eastAsia="es-US"/>
+        </w:rPr>
+        <w:t>"product"</w:t>
+      </w:r>
+      <w:r>
+        <w:rPr>
+          <w:rFonts w:ascii="Courier New" w:eastAsia="Times New Roman" w:hAnsi="Courier New" w:cs="Courier New"/>
+          <w:color w:val="000000"/>
+          <w:sz w:val="24"/>
+          <w:szCs w:val="24"/>
+          <w:lang w:val="en-US" w:eastAsia="es-US"/>
+        </w:rPr>
+        <w:t>: {</w:t>
+      </w:r>
+    </w:p>
+    <w:p>
+      <w:pPr>
+        <w:shd w:val="clear" w:color="auto" w:fill="FFFFFE"/>
+        <w:spacing w:after="0" w:line="270" w:lineRule="atLeast"/>
+        <w:ind w:left="708"/>
+        <w:rPr>
+          <w:rFonts w:ascii="Courier New" w:eastAsia="Times New Roman" w:hAnsi="Courier New" w:cs="Courier New"/>
+          <w:color w:val="000000"/>
+          <w:sz w:val="24"/>
+          <w:szCs w:val="24"/>
+          <w:lang w:val="en-US" w:eastAsia="es-US"/>
+        </w:rPr>
+      </w:pPr>
+      <w:r>
+        <w:rPr>
+          <w:rFonts w:ascii="Courier New" w:eastAsia="Times New Roman" w:hAnsi="Courier New" w:cs="Courier New"/>
+          <w:color w:val="000000"/>
+          <w:sz w:val="24"/>
+          <w:szCs w:val="24"/>
+          <w:lang w:val="en-US" w:eastAsia="es-US"/>
+        </w:rPr>
+        <w:t>                    </w:t>
+      </w:r>
+      <w:r>
+        <w:rPr>
+          <w:rFonts w:ascii="Courier New" w:eastAsia="Times New Roman" w:hAnsi="Courier New" w:cs="Courier New"/>
+          <w:color w:val="A31515"/>
+          <w:sz w:val="24"/>
+          <w:szCs w:val="24"/>
+          <w:lang w:val="en-US" w:eastAsia="es-US"/>
+        </w:rPr>
+        <w:t>"id"</w:t>
+      </w:r>
+      <w:r>
+        <w:rPr>
+          <w:rFonts w:ascii="Courier New" w:eastAsia="Times New Roman" w:hAnsi="Courier New" w:cs="Courier New"/>
+          <w:color w:val="000000"/>
+          <w:sz w:val="24"/>
+          <w:szCs w:val="24"/>
+          <w:lang w:val="en-US" w:eastAsia="es-US"/>
+        </w:rPr>
+        <w:t>: </w:t>
+      </w:r>
+      <w:r>
+        <w:rPr>
+          <w:rFonts w:ascii="Courier New" w:eastAsia="Times New Roman" w:hAnsi="Courier New" w:cs="Courier New"/>
+          <w:color w:val="098658"/>
+          <w:sz w:val="24"/>
+          <w:szCs w:val="24"/>
+          <w:lang w:val="en-US" w:eastAsia="es-US"/>
+        </w:rPr>
+        <w:t>1</w:t>
+      </w:r>
+      <w:r>
+        <w:rPr>
+          <w:rFonts w:ascii="Courier New" w:eastAsia="Times New Roman" w:hAnsi="Courier New" w:cs="Courier New"/>
+          <w:color w:val="000000"/>
+          <w:sz w:val="24"/>
+          <w:szCs w:val="24"/>
+          <w:lang w:val="en-US" w:eastAsia="es-US"/>
+        </w:rPr>
+        <w:t>,</w:t>
+      </w:r>
+    </w:p>
+    <w:p>
+      <w:pPr>
+        <w:shd w:val="clear" w:color="auto" w:fill="FFFFFE"/>
+        <w:spacing w:after="0" w:line="270" w:lineRule="atLeast"/>
+        <w:ind w:left="708"/>
+        <w:rPr>
+          <w:rFonts w:ascii="Courier New" w:eastAsia="Times New Roman" w:hAnsi="Courier New" w:cs="Courier New"/>
+          <w:color w:val="000000"/>
+          <w:sz w:val="24"/>
+          <w:szCs w:val="24"/>
+          <w:lang w:val="en-US" w:eastAsia="es-US"/>
+        </w:rPr>
+      </w:pPr>
+      <w:r>
+        <w:rPr>
+          <w:rFonts w:ascii="Courier New" w:eastAsia="Times New Roman" w:hAnsi="Courier New" w:cs="Courier New"/>
+          <w:color w:val="000000"/>
+          <w:sz w:val="24"/>
+          <w:szCs w:val="24"/>
+          <w:lang w:val="en-US" w:eastAsia="es-US"/>
+        </w:rPr>
+        <w:t>                    </w:t>
+      </w:r>
+      <w:r>
+        <w:rPr>
+          <w:rFonts w:ascii="Courier New" w:eastAsia="Times New Roman" w:hAnsi="Courier New" w:cs="Courier New"/>
+          <w:color w:val="A31515"/>
+          <w:sz w:val="24"/>
+          <w:szCs w:val="24"/>
+          <w:lang w:val="en-US" w:eastAsia="es-US"/>
+        </w:rPr>
+        <w:t>"name"</w:t>
+      </w:r>
+      <w:r>
+        <w:rPr>
+          <w:rFonts w:ascii="Courier New" w:eastAsia="Times New Roman" w:hAnsi="Courier New" w:cs="Courier New"/>
+          <w:color w:val="000000"/>
+          <w:sz w:val="24"/>
+          <w:szCs w:val="24"/>
+          <w:lang w:val="en-US" w:eastAsia="es-US"/>
+        </w:rPr>
+        <w:t>: </w:t>
+      </w:r>
+      <w:r>
+        <w:rPr>
+          <w:rFonts w:ascii="Courier New" w:eastAsia="Times New Roman" w:hAnsi="Courier New" w:cs="Courier New"/>
+          <w:color w:val="0451A5"/>
+          <w:sz w:val="24"/>
+          <w:szCs w:val="24"/>
+          <w:lang w:val="en-US" w:eastAsia="es-US"/>
+        </w:rPr>
+        <w:t>"Jamon"</w:t>
+      </w:r>
+      <w:r>
+        <w:rPr>
+          <w:rFonts w:ascii="Courier New" w:eastAsia="Times New Roman" w:hAnsi="Courier New" w:cs="Courier New"/>
+          <w:color w:val="000000"/>
+          <w:sz w:val="24"/>
+          <w:szCs w:val="24"/>
+          <w:lang w:val="en-US" w:eastAsia="es-US"/>
+        </w:rPr>
+        <w:t>,</w:t>
+      </w:r>
+    </w:p>
+    <w:p>
+      <w:pPr>
+        <w:shd w:val="clear" w:color="auto" w:fill="FFFFFE"/>
+        <w:spacing w:after="0" w:line="270" w:lineRule="atLeast"/>
+        <w:ind w:left="708"/>
+        <w:rPr>
+          <w:rFonts w:ascii="Courier New" w:eastAsia="Times New Roman" w:hAnsi="Courier New" w:cs="Courier New"/>
+          <w:color w:val="000000"/>
+          <w:sz w:val="24"/>
+          <w:szCs w:val="24"/>
+          <w:lang w:val="en-US" w:eastAsia="es-US"/>
+        </w:rPr>
+      </w:pPr>
+      <w:r>
+        <w:rPr>
+          <w:rFonts w:ascii="Courier New" w:eastAsia="Times New Roman" w:hAnsi="Courier New" w:cs="Courier New"/>
+          <w:color w:val="000000"/>
+          <w:sz w:val="24"/>
+          <w:szCs w:val="24"/>
+          <w:lang w:val="en-US" w:eastAsia="es-US"/>
+        </w:rPr>
+        <w:t>                    </w:t>
+      </w:r>
+      <w:r>
+        <w:rPr>
+          <w:rFonts w:ascii="Courier New" w:eastAsia="Times New Roman" w:hAnsi="Courier New" w:cs="Courier New"/>
+          <w:color w:val="A31515"/>
+          <w:sz w:val="24"/>
+          <w:szCs w:val="24"/>
+          <w:lang w:val="en-US" w:eastAsia="es-US"/>
+        </w:rPr>
+        <w:t>"price"</w:t>
+      </w:r>
+      <w:r>
+        <w:rPr>
+          <w:rFonts w:ascii="Courier New" w:eastAsia="Times New Roman" w:hAnsi="Courier New" w:cs="Courier New"/>
+          <w:color w:val="000000"/>
+          <w:sz w:val="24"/>
+          <w:szCs w:val="24"/>
+          <w:lang w:val="en-US" w:eastAsia="es-US"/>
+        </w:rPr>
+        <w:t>: </w:t>
+      </w:r>
+      <w:r>
+        <w:rPr>
+          <w:rFonts w:ascii="Courier New" w:eastAsia="Times New Roman" w:hAnsi="Courier New" w:cs="Courier New"/>
+          <w:color w:val="098658"/>
+          <w:sz w:val="24"/>
+          <w:szCs w:val="24"/>
+          <w:lang w:val="en-US" w:eastAsia="es-US"/>
+        </w:rPr>
+        <w:t>3000</w:t>
+      </w:r>
+    </w:p>
+    <w:p>
+      <w:pPr>
+        <w:shd w:val="clear" w:color="auto" w:fill="FFFFFE"/>
+        <w:spacing w:after="0" w:line="270" w:lineRule="atLeast"/>
+        <w:ind w:left="708"/>
+        <w:rPr>
+          <w:rFonts w:ascii="Courier New" w:eastAsia="Times New Roman" w:hAnsi="Courier New" w:cs="Courier New"/>
+          <w:color w:val="000000"/>
+          <w:sz w:val="24"/>
+          <w:szCs w:val="24"/>
+          <w:lang w:val="en-US" w:eastAsia="es-US"/>
+        </w:rPr>
+      </w:pPr>
+      <w:r>
+        <w:rPr>
+          <w:rFonts w:ascii="Courier New" w:eastAsia="Times New Roman" w:hAnsi="Courier New" w:cs="Courier New"/>
+          <w:color w:val="000000"/>
+          <w:sz w:val="24"/>
+          <w:szCs w:val="24"/>
+          <w:lang w:val="en-US" w:eastAsia="es-US"/>
+        </w:rPr>
+        <w:t>                </w:t>
+      </w:r>
+      <w:r>
+        <w:rPr>
+          <w:rFonts w:ascii="Courier New" w:eastAsia="Times New Roman" w:hAnsi="Courier New" w:cs="Courier New"/>
+          <w:color w:val="000000"/>
+          <w:sz w:val="24"/>
+          <w:szCs w:val="24"/>
+          <w:lang w:val="en-US" w:eastAsia="es-US"/>
+        </w:rPr>
+        <w:t>},</w:t>
+      </w:r>
+    </w:p>
+    <w:p>
+      <w:pPr>
+        <w:shd w:val="clear" w:color="auto" w:fill="FFFFFE"/>
+        <w:spacing w:after="0" w:line="270" w:lineRule="atLeast"/>
+        <w:ind w:left="708"/>
+        <w:rPr>
+          <w:rFonts w:ascii="Courier New" w:eastAsia="Times New Roman" w:hAnsi="Courier New" w:cs="Courier New"/>
+          <w:color w:val="000000"/>
+          <w:sz w:val="24"/>
+          <w:szCs w:val="24"/>
+          <w:lang w:val="en-US" w:eastAsia="es-US"/>
+        </w:rPr>
+      </w:pPr>
+      <w:r>
+        <w:rPr>
+          <w:rFonts w:ascii="Courier New" w:eastAsia="Times New Roman" w:hAnsi="Courier New" w:cs="Courier New"/>
+          <w:color w:val="000000"/>
+          <w:sz w:val="24"/>
+          <w:szCs w:val="24"/>
+          <w:lang w:val="en-US" w:eastAsia="es-US"/>
+        </w:rPr>
+        <w:t>                </w:t>
+      </w:r>
+      <w:r>
+        <w:rPr>
+          <w:rFonts w:ascii="Courier New" w:eastAsia="Times New Roman" w:hAnsi="Courier New" w:cs="Courier New"/>
+          <w:color w:val="A31515"/>
+          <w:sz w:val="24"/>
+          <w:szCs w:val="24"/>
+          <w:lang w:val="en-US" w:eastAsia="es-US"/>
+        </w:rPr>
+        <w:t>"quantity"</w:t>
+      </w:r>
+      <w:r>
+        <w:rPr>
+          <w:rFonts w:ascii="Courier New" w:eastAsia="Times New Roman" w:hAnsi="Courier New" w:cs="Courier New"/>
+          <w:color w:val="000000"/>
+          <w:sz w:val="24"/>
+          <w:szCs w:val="24"/>
+          <w:lang w:val="en-US" w:eastAsia="es-US"/>
+        </w:rPr>
+        <w:t>: </w:t>
+      </w:r>
+      <w:r>
+        <w:rPr>
+          <w:rFonts w:ascii="Courier New" w:eastAsia="Times New Roman" w:hAnsi="Courier New" w:cs="Courier New"/>
+          <w:color w:val="098658"/>
+          <w:sz w:val="24"/>
+          <w:szCs w:val="24"/>
+          <w:lang w:val="en-US" w:eastAsia="es-US"/>
+        </w:rPr>
+        <w:t>10</w:t>
+      </w:r>
+    </w:p>
+    <w:p>
+      <w:pPr>
+        <w:shd w:val="clear" w:color="auto" w:fill="FFFFFE"/>
+        <w:spacing w:after="0" w:line="270" w:lineRule="atLeast"/>
+        <w:ind w:left="708"/>
+        <w:rPr>
+          <w:rFonts w:ascii="Courier New" w:eastAsia="Times New Roman" w:hAnsi="Courier New" w:cs="Courier New"/>
+          <w:color w:val="000000"/>
+          <w:sz w:val="24"/>
+          <w:szCs w:val="24"/>
+          <w:lang w:val="en-US" w:eastAsia="es-US"/>
+        </w:rPr>
+      </w:pPr>
+      <w:r>
+        <w:rPr>
+          <w:rFonts w:ascii="Courier New" w:eastAsia="Times New Roman" w:hAnsi="Courier New" w:cs="Courier New"/>
+          <w:color w:val="000000"/>
+          <w:sz w:val="24"/>
+          <w:szCs w:val="24"/>
+          <w:lang w:val="en-US" w:eastAsia="es-US"/>
+        </w:rPr>
+        <w:t>            },</w:t>
+      </w:r>
+    </w:p>
+    <w:p>
+      <w:pPr>
+        <w:shd w:val="clear" w:color="auto" w:fill="FFFFFE"/>
+        <w:spacing w:after="0" w:line="270" w:lineRule="atLeast"/>
+        <w:ind w:left="708"/>
+        <w:rPr>
+          <w:rFonts w:ascii="Courier New" w:eastAsia="Times New Roman" w:hAnsi="Courier New" w:cs="Courier New"/>
+          <w:color w:val="000000"/>
+          <w:sz w:val="24"/>
+          <w:szCs w:val="24"/>
+          <w:lang w:val="en-US" w:eastAsia="es-US"/>
+        </w:rPr>
+      </w:pPr>
+      <w:r>
+        <w:rPr>
+          <w:rFonts w:ascii="Courier New" w:eastAsia="Times New Roman" w:hAnsi="Courier New" w:cs="Courier New"/>
+          <w:color w:val="000000"/>
+          <w:sz w:val="24"/>
+          <w:szCs w:val="24"/>
+          <w:lang w:val="en-US" w:eastAsia="es-US"/>
+        </w:rPr>
+        <w:t>            {</w:t>
+      </w:r>
+    </w:p>
+    <w:p>
+      <w:pPr>
+        <w:shd w:val="clear" w:color="auto" w:fill="FFFFFE"/>
+        <w:spacing w:after="0" w:line="270" w:lineRule="atLeast"/>
+        <w:ind w:left="708"/>
+        <w:rPr>
+          <w:rFonts w:ascii="Courier New" w:eastAsia="Times New Roman" w:hAnsi="Courier New" w:cs="Courier New"/>
+          <w:color w:val="000000"/>
+          <w:sz w:val="24"/>
+          <w:szCs w:val="24"/>
+          <w:lang w:val="en-US" w:eastAsia="es-US"/>
+        </w:rPr>
+      </w:pPr>
+      <w:r>
+        <w:rPr>
+          <w:rFonts w:ascii="Courier New" w:eastAsia="Times New Roman" w:hAnsi="Courier New" w:cs="Courier New"/>
+          <w:color w:val="000000"/>
+          <w:sz w:val="24"/>
+          <w:szCs w:val="24"/>
+          <w:lang w:val="en-US" w:eastAsia="es-US"/>
+        </w:rPr>
+        <w:t>                </w:t>
+      </w:r>
+      <w:r>
+        <w:rPr>
+          <w:rFonts w:ascii="Courier New" w:eastAsia="Times New Roman" w:hAnsi="Courier New" w:cs="Courier New"/>
+          <w:color w:val="A31515"/>
+          <w:sz w:val="24"/>
+          <w:szCs w:val="24"/>
+          <w:lang w:val="en-US" w:eastAsia="es-US"/>
+        </w:rPr>
+        <w:t>"product"</w:t>
+      </w:r>
+      <w:r>
+        <w:rPr>
+          <w:rFonts w:ascii="Courier New" w:eastAsia="Times New Roman" w:hAnsi="Courier New" w:cs="Courier New"/>
+          <w:color w:val="000000"/>
+          <w:sz w:val="24"/>
+          <w:szCs w:val="24"/>
+          <w:lang w:val="en-US" w:eastAsia="es-US"/>
+        </w:rPr>
+        <w:t>: {</w:t>
+      </w:r>
+    </w:p>
+    <w:p>
+      <w:pPr>
+        <w:shd w:val="clear" w:color="auto" w:fill="FFFFFE"/>
+        <w:spacing w:after="0" w:line="270" w:lineRule="atLeast"/>
+        <w:ind w:left="708"/>
+        <w:rPr>
+          <w:rFonts w:ascii="Courier New" w:eastAsia="Times New Roman" w:hAnsi="Courier New" w:cs="Courier New"/>
+          <w:color w:val="000000"/>
+          <w:sz w:val="24"/>
+          <w:szCs w:val="24"/>
+          <w:lang w:val="en-US" w:eastAsia="es-US"/>
+        </w:rPr>
+      </w:pPr>
+      <w:r>
+        <w:rPr>
+          <w:rFonts w:ascii="Courier New" w:eastAsia="Times New Roman" w:hAnsi="Courier New" w:cs="Courier New"/>
+          <w:color w:val="000000"/>
+          <w:sz w:val="24"/>
+          <w:szCs w:val="24"/>
+          <w:lang w:val="en-US" w:eastAsia="es-US"/>
+        </w:rPr>
+        <w:t>                    </w:t>
+      </w:r>
+      <w:r>
+        <w:rPr>
+          <w:rFonts w:ascii="Courier New" w:eastAsia="Times New Roman" w:hAnsi="Courier New" w:cs="Courier New"/>
+          <w:color w:val="A31515"/>
+          <w:sz w:val="24"/>
+          <w:szCs w:val="24"/>
+          <w:lang w:val="en-US" w:eastAsia="es-US"/>
+        </w:rPr>
+        <w:t>"id"</w:t>
+      </w:r>
+      <w:r>
+        <w:rPr>
+          <w:rFonts w:ascii="Courier New" w:eastAsia="Times New Roman" w:hAnsi="Courier New" w:cs="Courier New"/>
+          <w:color w:val="000000"/>
+          <w:sz w:val="24"/>
+          <w:szCs w:val="24"/>
+          <w:lang w:val="en-US" w:eastAsia="es-US"/>
+        </w:rPr>
+        <w:t>: </w:t>
+      </w:r>
+      <w:r>
+        <w:rPr>
+          <w:rFonts w:ascii="Courier New" w:eastAsia="Times New Roman" w:hAnsi="Courier New" w:cs="Courier New"/>
+          <w:color w:val="098658"/>
+          <w:sz w:val="24"/>
+          <w:szCs w:val="24"/>
+          <w:lang w:val="en-US" w:eastAsia="es-US"/>
+        </w:rPr>
+        <w:t>2</w:t>
+      </w:r>
+      <w:r>
+        <w:rPr>
+          <w:rFonts w:ascii="Courier New" w:eastAsia="Times New Roman" w:hAnsi="Courier New" w:cs="Courier New"/>
+          <w:color w:val="000000"/>
+          <w:sz w:val="24"/>
+          <w:szCs w:val="24"/>
+          <w:lang w:val="en-US" w:eastAsia="es-US"/>
+        </w:rPr>
+        <w:t>,</w:t>
+      </w:r>
+    </w:p>
+    <w:p>
+      <w:pPr>
+        <w:shd w:val="clear" w:color="auto" w:fill="FFFFFE"/>
+        <w:spacing w:after="0" w:line="270" w:lineRule="atLeast"/>
+        <w:ind w:left="708"/>
+        <w:rPr>
+          <w:rFonts w:ascii="Courier New" w:eastAsia="Times New Roman" w:hAnsi="Courier New" w:cs="Courier New"/>
+          <w:color w:val="000000"/>
+          <w:sz w:val="24"/>
+          <w:szCs w:val="24"/>
+          <w:lang w:val="en-US" w:eastAsia="es-US"/>
+        </w:rPr>
+      </w:pPr>
+      <w:r>
+        <w:rPr>
+          <w:rFonts w:ascii="Courier New" w:eastAsia="Times New Roman" w:hAnsi="Courier New" w:cs="Courier New"/>
+          <w:color w:val="000000"/>
+          <w:sz w:val="24"/>
+          <w:szCs w:val="24"/>
+          <w:lang w:val="en-US" w:eastAsia="es-US"/>
+        </w:rPr>
+        <w:t>                    </w:t>
+      </w:r>
+      <w:r>
+        <w:rPr>
+          <w:rFonts w:ascii="Courier New" w:eastAsia="Times New Roman" w:hAnsi="Courier New" w:cs="Courier New"/>
+          <w:color w:val="A31515"/>
+          <w:sz w:val="24"/>
+          <w:szCs w:val="24"/>
+          <w:lang w:val="en-US" w:eastAsia="es-US"/>
+        </w:rPr>
+        <w:t>"name"</w:t>
+      </w:r>
+      <w:r>
+        <w:rPr>
+          <w:rFonts w:ascii="Courier New" w:eastAsia="Times New Roman" w:hAnsi="Courier New" w:cs="Courier New"/>
+          <w:color w:val="000000"/>
+          <w:sz w:val="24"/>
+          <w:szCs w:val="24"/>
+          <w:lang w:val="en-US" w:eastAsia="es-US"/>
+        </w:rPr>
+        <w:t>: </w:t>
+      </w:r>
+      <w:r>
+        <w:rPr>
+          <w:rFonts w:ascii="Courier New" w:eastAsia="Times New Roman" w:hAnsi="Courier New" w:cs="Courier New"/>
+          <w:color w:val="0451A5"/>
+          <w:sz w:val="24"/>
+          <w:szCs w:val="24"/>
+          <w:lang w:val="en-US" w:eastAsia="es-US"/>
+        </w:rPr>
+        <w:t>"Queso"</w:t>
+      </w:r>
+      <w:r>
+        <w:rPr>
+          <w:rFonts w:ascii="Courier New" w:eastAsia="Times New Roman" w:hAnsi="Courier New" w:cs="Courier New"/>
+          <w:color w:val="000000"/>
+          <w:sz w:val="24"/>
+          <w:szCs w:val="24"/>
+          <w:lang w:val="en-US" w:eastAsia="es-US"/>
+        </w:rPr>
+        <w:t>,</w:t>
+      </w:r>
+    </w:p>
+    <w:p>
+      <w:pPr>
+        <w:shd w:val="clear" w:color="auto" w:fill="FFFFFE"/>
+        <w:spacing w:after="0" w:line="270" w:lineRule="atLeast"/>
+        <w:ind w:left="708"/>
+        <w:rPr>
+          <w:rFonts w:ascii="Courier New" w:eastAsia="Times New Roman" w:hAnsi="Courier New" w:cs="Courier New"/>
+          <w:color w:val="000000"/>
+          <w:sz w:val="24"/>
+          <w:szCs w:val="24"/>
+          <w:lang w:val="en-US" w:eastAsia="es-US"/>
+        </w:rPr>
+      </w:pPr>
+      <w:r>
+        <w:rPr>
+          <w:rFonts w:ascii="Courier New" w:eastAsia="Times New Roman" w:hAnsi="Courier New" w:cs="Courier New"/>
+          <w:color w:val="000000"/>
+          <w:sz w:val="24"/>
+          <w:szCs w:val="24"/>
+          <w:lang w:val="en-US" w:eastAsia="es-US"/>
+        </w:rPr>
+        <w:t>                    </w:t>
+      </w:r>
+      <w:r>
+        <w:rPr>
+          <w:rFonts w:ascii="Courier New" w:eastAsia="Times New Roman" w:hAnsi="Courier New" w:cs="Courier New"/>
+          <w:color w:val="A31515"/>
+          <w:sz w:val="24"/>
+          <w:szCs w:val="24"/>
+          <w:lang w:val="en-US" w:eastAsia="es-US"/>
+        </w:rPr>
+        <w:t>"price"</w:t>
+      </w:r>
+      <w:r>
+        <w:rPr>
+          <w:rFonts w:ascii="Courier New" w:eastAsia="Times New Roman" w:hAnsi="Courier New" w:cs="Courier New"/>
+          <w:color w:val="000000"/>
+          <w:sz w:val="24"/>
+          <w:szCs w:val="24"/>
+          <w:lang w:val="en-US" w:eastAsia="es-US"/>
+        </w:rPr>
+        <w:t>: </w:t>
+      </w:r>
+      <w:r>
+        <w:rPr>
+          <w:rFonts w:ascii="Courier New" w:eastAsia="Times New Roman" w:hAnsi="Courier New" w:cs="Courier New"/>
+          <w:color w:val="098658"/>
+          <w:sz w:val="24"/>
+          <w:szCs w:val="24"/>
+          <w:lang w:val="en-US" w:eastAsia="es-US"/>
+        </w:rPr>
+        <w:t>4000</w:t>
+      </w:r>
+    </w:p>
+    <w:p>
+      <w:pPr>
+        <w:shd w:val="clear" w:color="auto" w:fill="FFFFFE"/>
+        <w:spacing w:after="0" w:line="270" w:lineRule="atLeast"/>
+        <w:ind w:left="708"/>
+        <w:rPr>
+          <w:rFonts w:ascii="Courier New" w:eastAsia="Times New Roman" w:hAnsi="Courier New" w:cs="Courier New"/>
+          <w:color w:val="000000"/>
+          <w:sz w:val="24"/>
+          <w:szCs w:val="24"/>
+          <w:lang w:val="en-US" w:eastAsia="es-US"/>
+        </w:rPr>
+      </w:pPr>
+      <w:r>
+        <w:rPr>
+          <w:rFonts w:ascii="Courier New" w:eastAsia="Times New Roman" w:hAnsi="Courier New" w:cs="Courier New"/>
+          <w:color w:val="000000"/>
+          <w:sz w:val="24"/>
+          <w:szCs w:val="24"/>
+          <w:lang w:val="en-US" w:eastAsia="es-US"/>
+        </w:rPr>
+        <w:t>                },</w:t>
+      </w:r>
+    </w:p>
+    <w:p>
+      <w:pPr>
+        <w:shd w:val="clear" w:color="auto" w:fill="FFFFFE"/>
+        <w:spacing w:after="0" w:line="270" w:lineRule="atLeast"/>
+        <w:ind w:left="708"/>
+        <w:rPr>
+          <w:rFonts w:ascii="Courier New" w:eastAsia="Times New Roman" w:hAnsi="Courier New" w:cs="Courier New"/>
+          <w:color w:val="000000"/>
+          <w:sz w:val="24"/>
+          <w:szCs w:val="24"/>
+          <w:lang w:val="en-US" w:eastAsia="es-US"/>
+        </w:rPr>
+      </w:pPr>
+      <w:r>
+        <w:rPr>
+          <w:rFonts w:ascii="Courier New" w:eastAsia="Times New Roman" w:hAnsi="Courier New" w:cs="Courier New"/>
+          <w:color w:val="000000"/>
+          <w:sz w:val="24"/>
+          <w:szCs w:val="24"/>
+          <w:lang w:val="en-US" w:eastAsia="es-US"/>
+        </w:rPr>
+        <w:t>                </w:t>
+      </w:r>
+      <w:r>
+        <w:rPr>
+          <w:rFonts w:ascii="Courier New" w:eastAsia="Times New Roman" w:hAnsi="Courier New" w:cs="Courier New"/>
+          <w:color w:val="A31515"/>
+          <w:sz w:val="24"/>
+          <w:szCs w:val="24"/>
+          <w:lang w:val="en-US" w:eastAsia="es-US"/>
+        </w:rPr>
+        <w:t>"quantity"</w:t>
+      </w:r>
+      <w:r>
+        <w:rPr>
+          <w:rFonts w:ascii="Courier New" w:eastAsia="Times New Roman" w:hAnsi="Courier New" w:cs="Courier New"/>
+          <w:color w:val="000000"/>
+          <w:sz w:val="24"/>
+          <w:szCs w:val="24"/>
+          <w:lang w:val="en-US" w:eastAsia="es-US"/>
+        </w:rPr>
+        <w:t>: </w:t>
+      </w:r>
+      <w:r>
+        <w:rPr>
+          <w:rFonts w:ascii="Courier New" w:eastAsia="Times New Roman" w:hAnsi="Courier New" w:cs="Courier New"/>
+          <w:color w:val="098658"/>
+          <w:sz w:val="24"/>
+          <w:szCs w:val="24"/>
+          <w:lang w:val="en-US" w:eastAsia="es-US"/>
+        </w:rPr>
+        <w:t>5</w:t>
+      </w:r>
+    </w:p>
+    <w:p>
+      <w:pPr>
+        <w:shd w:val="clear" w:color="auto" w:fill="FFFFFE"/>
+        <w:spacing w:after="0" w:line="270" w:lineRule="atLeast"/>
+        <w:ind w:left="708"/>
+        <w:rPr>
+          <w:rFonts w:ascii="Courier New" w:eastAsia="Times New Roman" w:hAnsi="Courier New" w:cs="Courier New"/>
+          <w:color w:val="000000"/>
+          <w:sz w:val="24"/>
+          <w:szCs w:val="24"/>
+          <w:lang w:val="en-US" w:eastAsia="es-US"/>
+        </w:rPr>
+      </w:pPr>
+      <w:r>
+        <w:rPr>
+          <w:rFonts w:ascii="Courier New" w:eastAsia="Times New Roman" w:hAnsi="Courier New" w:cs="Courier New"/>
+          <w:color w:val="000000"/>
+          <w:sz w:val="24"/>
+          <w:szCs w:val="24"/>
+          <w:lang w:val="en-US" w:eastAsia="es-US"/>
+        </w:rPr>
+        <w:t>            },</w:t>
+      </w:r>
+    </w:p>
+    <w:p>
+      <w:pPr>
+        <w:shd w:val="clear" w:color="auto" w:fill="FFFFFE"/>
+        <w:spacing w:after="0" w:line="270" w:lineRule="atLeast"/>
+        <w:ind w:left="708"/>
+        <w:rPr>
+          <w:rFonts w:ascii="Courier New" w:eastAsia="Times New Roman" w:hAnsi="Courier New" w:cs="Courier New"/>
+          <w:color w:val="000000"/>
+          <w:sz w:val="24"/>
+          <w:szCs w:val="24"/>
+          <w:lang w:val="en-US" w:eastAsia="es-US"/>
+        </w:rPr>
+      </w:pPr>
+      <w:r>
+        <w:rPr>
+          <w:rFonts w:ascii="Courier New" w:eastAsia="Times New Roman" w:hAnsi="Courier New" w:cs="Courier New"/>
+          <w:color w:val="000000"/>
+          <w:sz w:val="24"/>
+          <w:szCs w:val="24"/>
+          <w:lang w:val="en-US" w:eastAsia="es-US"/>
+        </w:rPr>
+        <w:t>            {</w:t>
+      </w:r>
+    </w:p>
+    <w:p>
+      <w:pPr>
+        <w:shd w:val="clear" w:color="auto" w:fill="FFFFFE"/>
+        <w:spacing w:after="0" w:line="270" w:lineRule="atLeast"/>
+        <w:ind w:left="708"/>
+        <w:rPr>
+          <w:rFonts w:ascii="Courier New" w:eastAsia="Times New Roman" w:hAnsi="Courier New" w:cs="Courier New"/>
+          <w:color w:val="000000"/>
+          <w:sz w:val="24"/>
+          <w:szCs w:val="24"/>
+          <w:lang w:val="en-US" w:eastAsia="es-US"/>
+        </w:rPr>
+      </w:pPr>
+      <w:r>
+        <w:rPr>
+          <w:rFonts w:ascii="Courier New" w:eastAsia="Times New Roman" w:hAnsi="Courier New" w:cs="Courier New"/>
+          <w:color w:val="000000"/>
+          <w:sz w:val="24"/>
+          <w:szCs w:val="24"/>
+          <w:lang w:val="en-US" w:eastAsia="es-US"/>
+        </w:rPr>
+        <w:t>                </w:t>
+      </w:r>
+      <w:r>
+        <w:rPr>
+          <w:rFonts w:ascii="Courier New" w:eastAsia="Times New Roman" w:hAnsi="Courier New" w:cs="Courier New"/>
+          <w:color w:val="A31515"/>
+          <w:sz w:val="24"/>
+          <w:szCs w:val="24"/>
+          <w:lang w:val="en-US" w:eastAsia="es-US"/>
+        </w:rPr>
+        <w:t>"product"</w:t>
+      </w:r>
+      <w:r>
+        <w:rPr>
+          <w:rFonts w:ascii="Courier New" w:eastAsia="Times New Roman" w:hAnsi="Courier New" w:cs="Courier New"/>
+          <w:color w:val="000000"/>
+          <w:sz w:val="24"/>
+          <w:szCs w:val="24"/>
+          <w:lang w:val="en-US" w:eastAsia="es-US"/>
+        </w:rPr>
+        <w:t>: {</w:t>
+      </w:r>
+    </w:p>
+    <w:p>
+      <w:pPr>
+        <w:shd w:val="clear" w:color="auto" w:fill="FFFFFE"/>
+        <w:spacing w:after="0" w:line="270" w:lineRule="atLeast"/>
+        <w:ind w:left="708"/>
+        <w:rPr>
+          <w:rFonts w:ascii="Courier New" w:eastAsia="Times New Roman" w:hAnsi="Courier New" w:cs="Courier New"/>
+          <w:color w:val="000000"/>
+          <w:sz w:val="24"/>
+          <w:szCs w:val="24"/>
+          <w:lang w:val="en-US" w:eastAsia="es-US"/>
+        </w:rPr>
+      </w:pPr>
+      <w:r>
+        <w:rPr>
+          <w:rFonts w:ascii="Courier New" w:eastAsia="Times New Roman" w:hAnsi="Courier New" w:cs="Courier New"/>
+          <w:color w:val="000000"/>
+          <w:sz w:val="24"/>
+          <w:szCs w:val="24"/>
+          <w:lang w:val="en-US" w:eastAsia="es-US"/>
+        </w:rPr>
+        <w:t>                    </w:t>
+      </w:r>
+      <w:r>
+        <w:rPr>
+          <w:rFonts w:ascii="Courier New" w:eastAsia="Times New Roman" w:hAnsi="Courier New" w:cs="Courier New"/>
+          <w:color w:val="A31515"/>
+          <w:sz w:val="24"/>
+          <w:szCs w:val="24"/>
+          <w:lang w:val="en-US" w:eastAsia="es-US"/>
+        </w:rPr>
+        <w:t>"id"</w:t>
+      </w:r>
+      <w:r>
+        <w:rPr>
+          <w:rFonts w:ascii="Courier New" w:eastAsia="Times New Roman" w:hAnsi="Courier New" w:cs="Courier New"/>
+          <w:color w:val="000000"/>
+          <w:sz w:val="24"/>
+          <w:szCs w:val="24"/>
+          <w:lang w:val="en-US" w:eastAsia="es-US"/>
+        </w:rPr>
+        <w:t>: </w:t>
+      </w:r>
+      <w:r>
+        <w:rPr>
+          <w:rFonts w:ascii="Courier New" w:eastAsia="Times New Roman" w:hAnsi="Courier New" w:cs="Courier New"/>
+          <w:color w:val="098658"/>
+          <w:sz w:val="24"/>
+          <w:szCs w:val="24"/>
+          <w:lang w:val="en-US" w:eastAsia="es-US"/>
+        </w:rPr>
+        <w:t>3</w:t>
+      </w:r>
+      <w:r>
+        <w:rPr>
+          <w:rFonts w:ascii="Courier New" w:eastAsia="Times New Roman" w:hAnsi="Courier New" w:cs="Courier New"/>
+          <w:color w:val="000000"/>
+          <w:sz w:val="24"/>
+          <w:szCs w:val="24"/>
+          <w:lang w:val="en-US" w:eastAsia="es-US"/>
+        </w:rPr>
+        <w:t>,</w:t>
+      </w:r>
+    </w:p>
+    <w:p>
+      <w:pPr>
+        <w:shd w:val="clear" w:color="auto" w:fill="FFFFFE"/>
+        <w:spacing w:after="0" w:line="270" w:lineRule="atLeast"/>
+        <w:ind w:left="708"/>
+        <w:rPr>
+          <w:rFonts w:ascii="Courier New" w:eastAsia="Times New Roman" w:hAnsi="Courier New" w:cs="Courier New"/>
+          <w:color w:val="000000"/>
+          <w:sz w:val="24"/>
+          <w:szCs w:val="24"/>
+          <w:lang w:val="en-US" w:eastAsia="es-US"/>
+        </w:rPr>
+      </w:pPr>
+      <w:r>
+        <w:rPr>
+          <w:rFonts w:ascii="Courier New" w:eastAsia="Times New Roman" w:hAnsi="Courier New" w:cs="Courier New"/>
+          <w:color w:val="000000"/>
+          <w:sz w:val="24"/>
+          <w:szCs w:val="24"/>
+          <w:lang w:val="en-US" w:eastAsia="es-US"/>
+        </w:rPr>
         <w:lastRenderedPageBreak/>
-        <w:t>{</w:t>
-      </w:r>
-    </w:p>
-    <w:p>
-      <w:pPr>
-        <w:shd w:val="clear" w:color="auto" w:fill="FFFFFE"/>
-        <w:spacing w:after="0" w:line="270" w:lineRule="atLeast"/>
-        <w:ind w:left="708"/>
-        <w:rPr>
-          <w:rFonts w:ascii="Courier New" w:eastAsia="Times New Roman" w:hAnsi="Courier New" w:cs="Courier New"/>
-          <w:color w:val="000000"/>
-          <w:sz w:val="24"/>
-          <w:szCs w:val="24"/>
-          <w:lang w:val="en-US" w:eastAsia="es-US"/>
-        </w:rPr>
-      </w:pPr>
-      <w:r>
-        <w:rPr>
-          <w:rFonts w:ascii="Courier New" w:eastAsia="Times New Roman" w:hAnsi="Courier New" w:cs="Courier New"/>
-          <w:color w:val="000000"/>
-          <w:sz w:val="24"/>
-          <w:szCs w:val="24"/>
-          <w:lang w:val="en-US" w:eastAsia="es-US"/>
-        </w:rPr>
-        <w:t>    </w:t>
-      </w:r>
-      <w:r>
-        <w:rPr>
-          <w:rFonts w:ascii="Courier New" w:eastAsia="Times New Roman" w:hAnsi="Courier New" w:cs="Courier New"/>
-          <w:color w:val="A31515"/>
-          <w:sz w:val="24"/>
-          <w:szCs w:val="24"/>
-          <w:lang w:val="en-US" w:eastAsia="es-US"/>
-        </w:rPr>
-        <w:t>"data"</w:t>
-      </w:r>
-      <w:r>
-        <w:rPr>
-          <w:rFonts w:ascii="Courier New" w:eastAsia="Times New Roman" w:hAnsi="Courier New" w:cs="Courier New"/>
-          <w:color w:val="000000"/>
-          <w:sz w:val="24"/>
-          <w:szCs w:val="24"/>
-          <w:lang w:val="en-US" w:eastAsia="es-US"/>
-        </w:rPr>
-        <w:t>: {</w:t>
-      </w:r>
-    </w:p>
-    <w:p>
-      <w:pPr>
-        <w:shd w:val="clear" w:color="auto" w:fill="FFFFFE"/>
-        <w:spacing w:after="0" w:line="270" w:lineRule="atLeast"/>
-        <w:ind w:left="708"/>
-        <w:rPr>
-          <w:rFonts w:ascii="Courier New" w:eastAsia="Times New Roman" w:hAnsi="Courier New" w:cs="Courier New"/>
-          <w:color w:val="000000"/>
-          <w:sz w:val="24"/>
-          <w:szCs w:val="24"/>
-          <w:lang w:val="en-US" w:eastAsia="es-US"/>
-        </w:rPr>
-      </w:pPr>
-      <w:r>
-        <w:rPr>
-          <w:rFonts w:ascii="Courier New" w:eastAsia="Times New Roman" w:hAnsi="Courier New" w:cs="Courier New"/>
-          <w:color w:val="000000"/>
-          <w:sz w:val="24"/>
-          <w:szCs w:val="24"/>
-          <w:lang w:val="en-US" w:eastAsia="es-US"/>
-        </w:rPr>
-        <w:t>        </w:t>
-      </w:r>
-      <w:r>
-        <w:rPr>
-          <w:rFonts w:ascii="Courier New" w:eastAsia="Times New Roman" w:hAnsi="Courier New" w:cs="Courier New"/>
-          <w:color w:val="A31515"/>
-          <w:sz w:val="24"/>
-          <w:szCs w:val="24"/>
-          <w:lang w:val="en-US" w:eastAsia="es-US"/>
-        </w:rPr>
-        <w:t>"id"</w:t>
-      </w:r>
-      <w:r>
-        <w:rPr>
-          <w:rFonts w:ascii="Courier New" w:eastAsia="Times New Roman" w:hAnsi="Courier New" w:cs="Courier New"/>
-          <w:color w:val="000000"/>
-          <w:sz w:val="24"/>
-          <w:szCs w:val="24"/>
-          <w:lang w:val="en-US" w:eastAsia="es-US"/>
-        </w:rPr>
-        <w:t>: </w:t>
-      </w:r>
-      <w:r>
-        <w:rPr>
-          <w:rFonts w:ascii="Courier New" w:eastAsia="Times New Roman" w:hAnsi="Courier New" w:cs="Courier New"/>
-          <w:color w:val="0451A5"/>
-          <w:sz w:val="24"/>
-          <w:szCs w:val="24"/>
-          <w:lang w:val="en-US" w:eastAsia="es-US"/>
-        </w:rPr>
-        <w:t>"16bdfef1-9045-4f71-a6ea-d589eaf84ae8"</w:t>
-      </w:r>
-      <w:r>
-        <w:rPr>
-          <w:rFonts w:ascii="Courier New" w:eastAsia="Times New Roman" w:hAnsi="Courier New" w:cs="Courier New"/>
-          <w:color w:val="000000"/>
-          <w:sz w:val="24"/>
-          <w:szCs w:val="24"/>
-          <w:lang w:val="en-US" w:eastAsia="es-US"/>
-        </w:rPr>
-        <w:t>,</w:t>
-      </w:r>
-    </w:p>
-    <w:p>
-      <w:pPr>
-        <w:shd w:val="clear" w:color="auto" w:fill="FFFFFE"/>
-        <w:spacing w:after="0" w:line="270" w:lineRule="atLeast"/>
-        <w:ind w:left="708"/>
-        <w:rPr>
-          <w:rFonts w:ascii="Courier New" w:eastAsia="Times New Roman" w:hAnsi="Courier New" w:cs="Courier New"/>
-          <w:color w:val="000000"/>
-          <w:sz w:val="24"/>
-          <w:szCs w:val="24"/>
-          <w:lang w:val="en-US" w:eastAsia="es-US"/>
-        </w:rPr>
-      </w:pPr>
-      <w:r>
-        <w:rPr>
-          <w:rFonts w:ascii="Courier New" w:eastAsia="Times New Roman" w:hAnsi="Courier New" w:cs="Courier New"/>
-          <w:color w:val="000000"/>
-          <w:sz w:val="24"/>
-          <w:szCs w:val="24"/>
-          <w:lang w:val="en-US" w:eastAsia="es-US"/>
-        </w:rPr>
-        <w:t>        </w:t>
-      </w:r>
-      <w:r>
-        <w:rPr>
-          <w:rFonts w:ascii="Courier New" w:eastAsia="Times New Roman" w:hAnsi="Courier New" w:cs="Courier New"/>
-          <w:color w:val="A31515"/>
-          <w:sz w:val="24"/>
-          <w:szCs w:val="24"/>
-          <w:lang w:val="en-US" w:eastAsia="es-US"/>
-        </w:rPr>
-        <w:t>"</w:t>
-      </w:r>
-      <w:proofErr w:type="spellStart"/>
-      <w:r>
-        <w:rPr>
-          <w:rFonts w:ascii="Courier New" w:eastAsia="Times New Roman" w:hAnsi="Courier New" w:cs="Courier New"/>
-          <w:color w:val="A31515"/>
-          <w:sz w:val="24"/>
-          <w:szCs w:val="24"/>
-          <w:lang w:val="en-US" w:eastAsia="es-US"/>
-        </w:rPr>
-        <w:t>createDate</w:t>
-      </w:r>
-      <w:proofErr w:type="spellEnd"/>
-      <w:r>
-        <w:rPr>
-          <w:rFonts w:ascii="Courier New" w:eastAsia="Times New Roman" w:hAnsi="Courier New" w:cs="Courier New"/>
-          <w:color w:val="A31515"/>
-          <w:sz w:val="24"/>
-          <w:szCs w:val="24"/>
-          <w:lang w:val="en-US" w:eastAsia="es-US"/>
-        </w:rPr>
-        <w:t>"</w:t>
-      </w:r>
-      <w:r>
-        <w:rPr>
-          <w:rFonts w:ascii="Courier New" w:eastAsia="Times New Roman" w:hAnsi="Courier New" w:cs="Courier New"/>
-          <w:color w:val="000000"/>
-          <w:sz w:val="24"/>
-          <w:szCs w:val="24"/>
-          <w:lang w:val="en-US" w:eastAsia="es-US"/>
-        </w:rPr>
-        <w:t>: </w:t>
-      </w:r>
-      <w:r>
-        <w:rPr>
-          <w:rFonts w:ascii="Courier New" w:eastAsia="Times New Roman" w:hAnsi="Courier New" w:cs="Courier New"/>
-          <w:color w:val="098658"/>
-          <w:sz w:val="24"/>
-          <w:szCs w:val="24"/>
-          <w:lang w:val="en-US" w:eastAsia="es-US"/>
-        </w:rPr>
-        <w:t>1652462470374</w:t>
-      </w:r>
-      <w:r>
-        <w:rPr>
-          <w:rFonts w:ascii="Courier New" w:eastAsia="Times New Roman" w:hAnsi="Courier New" w:cs="Courier New"/>
-          <w:color w:val="000000"/>
-          <w:sz w:val="24"/>
-          <w:szCs w:val="24"/>
-          <w:lang w:val="en-US" w:eastAsia="es-US"/>
-        </w:rPr>
-        <w:t>,</w:t>
-      </w:r>
-    </w:p>
-    <w:p>
-      <w:pPr>
-        <w:shd w:val="clear" w:color="auto" w:fill="FFFFFE"/>
-        <w:spacing w:after="0" w:line="270" w:lineRule="atLeast"/>
-        <w:ind w:left="708"/>
-        <w:rPr>
-          <w:rFonts w:ascii="Courier New" w:eastAsia="Times New Roman" w:hAnsi="Courier New" w:cs="Courier New"/>
-          <w:color w:val="000000"/>
-          <w:sz w:val="24"/>
-          <w:szCs w:val="24"/>
-          <w:lang w:val="en-US" w:eastAsia="es-US"/>
-        </w:rPr>
-      </w:pPr>
-      <w:r>
-        <w:rPr>
-          <w:rFonts w:ascii="Courier New" w:eastAsia="Times New Roman" w:hAnsi="Courier New" w:cs="Courier New"/>
-          <w:color w:val="000000"/>
-          <w:sz w:val="24"/>
-          <w:szCs w:val="24"/>
-          <w:lang w:val="en-US" w:eastAsia="es-US"/>
-        </w:rPr>
-        <w:t>        </w:t>
-      </w:r>
-      <w:r>
-        <w:rPr>
-          <w:rFonts w:ascii="Courier New" w:eastAsia="Times New Roman" w:hAnsi="Courier New" w:cs="Courier New"/>
-          <w:color w:val="A31515"/>
-          <w:sz w:val="24"/>
-          <w:szCs w:val="24"/>
-          <w:lang w:val="en-US" w:eastAsia="es-US"/>
-        </w:rPr>
-        <w:t>"</w:t>
-      </w:r>
-      <w:proofErr w:type="spellStart"/>
-      <w:r>
-        <w:rPr>
-          <w:rFonts w:ascii="Courier New" w:eastAsia="Times New Roman" w:hAnsi="Courier New" w:cs="Courier New"/>
-          <w:color w:val="A31515"/>
-          <w:sz w:val="24"/>
-          <w:szCs w:val="24"/>
-          <w:lang w:val="en-US" w:eastAsia="es-US"/>
-        </w:rPr>
-        <w:t>payDate</w:t>
-      </w:r>
-      <w:proofErr w:type="spellEnd"/>
-      <w:r>
-        <w:rPr>
-          <w:rFonts w:ascii="Courier New" w:eastAsia="Times New Roman" w:hAnsi="Courier New" w:cs="Courier New"/>
-          <w:color w:val="A31515"/>
-          <w:sz w:val="24"/>
-          <w:szCs w:val="24"/>
-          <w:lang w:val="en-US" w:eastAsia="es-US"/>
-        </w:rPr>
-        <w:t>"</w:t>
-      </w:r>
-      <w:r>
-        <w:rPr>
-          <w:rFonts w:ascii="Courier New" w:eastAsia="Times New Roman" w:hAnsi="Courier New" w:cs="Courier New"/>
-          <w:color w:val="000000"/>
-          <w:sz w:val="24"/>
-          <w:szCs w:val="24"/>
-          <w:lang w:val="en-US" w:eastAsia="es-US"/>
-        </w:rPr>
-        <w:t>: </w:t>
-      </w:r>
-      <w:r>
-        <w:rPr>
-          <w:rFonts w:ascii="Courier New" w:eastAsia="Times New Roman" w:hAnsi="Courier New" w:cs="Courier New"/>
-          <w:color w:val="098658"/>
-          <w:sz w:val="24"/>
-          <w:szCs w:val="24"/>
-          <w:lang w:val="en-US" w:eastAsia="es-US"/>
-        </w:rPr>
-        <w:t>1652840680164</w:t>
-      </w:r>
-      <w:r>
-        <w:rPr>
-          <w:rFonts w:ascii="Courier New" w:eastAsia="Times New Roman" w:hAnsi="Courier New" w:cs="Courier New"/>
-          <w:color w:val="000000"/>
-          <w:sz w:val="24"/>
-          <w:szCs w:val="24"/>
-          <w:lang w:val="en-US" w:eastAsia="es-US"/>
-        </w:rPr>
-        <w:t>,</w:t>
-      </w:r>
-    </w:p>
-    <w:p>
-      <w:pPr>
-        <w:shd w:val="clear" w:color="auto" w:fill="FFFFFE"/>
-        <w:spacing w:after="0" w:line="270" w:lineRule="atLeast"/>
-        <w:ind w:left="708"/>
-        <w:rPr>
-          <w:rFonts w:ascii="Courier New" w:eastAsia="Times New Roman" w:hAnsi="Courier New" w:cs="Courier New"/>
-          <w:color w:val="000000"/>
-          <w:sz w:val="24"/>
-          <w:szCs w:val="24"/>
-          <w:lang w:val="en-US" w:eastAsia="es-US"/>
-        </w:rPr>
-      </w:pPr>
-      <w:r>
-        <w:rPr>
-          <w:rFonts w:ascii="Courier New" w:eastAsia="Times New Roman" w:hAnsi="Courier New" w:cs="Courier New"/>
-          <w:color w:val="000000"/>
-          <w:sz w:val="24"/>
-          <w:szCs w:val="24"/>
-          <w:lang w:val="en-US" w:eastAsia="es-US"/>
-        </w:rPr>
-        <w:t>        </w:t>
-      </w:r>
-      <w:r>
-        <w:rPr>
-          <w:rFonts w:ascii="Courier New" w:eastAsia="Times New Roman" w:hAnsi="Courier New" w:cs="Courier New"/>
-          <w:color w:val="A31515"/>
-          <w:sz w:val="24"/>
-          <w:szCs w:val="24"/>
-          <w:lang w:val="en-US" w:eastAsia="es-US"/>
-        </w:rPr>
-        <w:t>"paid"</w:t>
-      </w:r>
-      <w:r>
-        <w:rPr>
-          <w:rFonts w:ascii="Courier New" w:eastAsia="Times New Roman" w:hAnsi="Courier New" w:cs="Courier New"/>
-          <w:color w:val="000000"/>
-          <w:sz w:val="24"/>
-          <w:szCs w:val="24"/>
-          <w:lang w:val="en-US" w:eastAsia="es-US"/>
-        </w:rPr>
-        <w:t>: </w:t>
-      </w:r>
-      <w:r>
-        <w:rPr>
-          <w:rFonts w:ascii="Courier New" w:eastAsia="Times New Roman" w:hAnsi="Courier New" w:cs="Courier New"/>
-          <w:color w:val="098658"/>
-          <w:sz w:val="24"/>
-          <w:szCs w:val="24"/>
-          <w:lang w:val="en-US" w:eastAsia="es-US"/>
-        </w:rPr>
-        <w:t>1</w:t>
-      </w:r>
-      <w:r>
-        <w:rPr>
-          <w:rFonts w:ascii="Courier New" w:eastAsia="Times New Roman" w:hAnsi="Courier New" w:cs="Courier New"/>
-          <w:color w:val="000000"/>
-          <w:sz w:val="24"/>
-          <w:szCs w:val="24"/>
-          <w:lang w:val="en-US" w:eastAsia="es-US"/>
-        </w:rPr>
-        <w:t>,</w:t>
-      </w:r>
-    </w:p>
-    <w:p>
-      <w:pPr>
-        <w:shd w:val="clear" w:color="auto" w:fill="FFFFFE"/>
-        <w:spacing w:after="0" w:line="270" w:lineRule="atLeast"/>
-        <w:ind w:left="708"/>
-        <w:rPr>
-          <w:rFonts w:ascii="Courier New" w:eastAsia="Times New Roman" w:hAnsi="Courier New" w:cs="Courier New"/>
-          <w:color w:val="000000"/>
-          <w:sz w:val="24"/>
-          <w:szCs w:val="24"/>
-          <w:lang w:val="en-US" w:eastAsia="es-US"/>
-        </w:rPr>
-      </w:pPr>
-      <w:r>
-        <w:rPr>
-          <w:rFonts w:ascii="Courier New" w:eastAsia="Times New Roman" w:hAnsi="Courier New" w:cs="Courier New"/>
-          <w:color w:val="000000"/>
-          <w:sz w:val="24"/>
-          <w:szCs w:val="24"/>
-          <w:lang w:val="en-US" w:eastAsia="es-US"/>
-        </w:rPr>
-        <w:t>        </w:t>
-      </w:r>
-      <w:r>
-        <w:rPr>
-          <w:rFonts w:ascii="Courier New" w:eastAsia="Times New Roman" w:hAnsi="Courier New" w:cs="Courier New"/>
-          <w:color w:val="A31515"/>
-          <w:sz w:val="24"/>
-          <w:szCs w:val="24"/>
-          <w:lang w:val="en-US" w:eastAsia="es-US"/>
-        </w:rPr>
-        <w:t>"user"</w:t>
-      </w:r>
-      <w:r>
-        <w:rPr>
-          <w:rFonts w:ascii="Courier New" w:eastAsia="Times New Roman" w:hAnsi="Courier New" w:cs="Courier New"/>
-          <w:color w:val="000000"/>
-          <w:sz w:val="24"/>
-          <w:szCs w:val="24"/>
-          <w:lang w:val="en-US" w:eastAsia="es-US"/>
-        </w:rPr>
-        <w:t>: {</w:t>
-      </w:r>
-    </w:p>
-    <w:p>
-      <w:pPr>
-        <w:shd w:val="clear" w:color="auto" w:fill="FFFFFE"/>
-        <w:spacing w:after="0" w:line="270" w:lineRule="atLeast"/>
-        <w:ind w:left="708"/>
-        <w:rPr>
-          <w:rFonts w:ascii="Courier New" w:eastAsia="Times New Roman" w:hAnsi="Courier New" w:cs="Courier New"/>
-          <w:color w:val="000000"/>
-          <w:sz w:val="24"/>
-          <w:szCs w:val="24"/>
-          <w:lang w:val="en-US" w:eastAsia="es-US"/>
-        </w:rPr>
-      </w:pPr>
-      <w:r>
-        <w:rPr>
-          <w:rFonts w:ascii="Courier New" w:eastAsia="Times New Roman" w:hAnsi="Courier New" w:cs="Courier New"/>
-          <w:color w:val="000000"/>
-          <w:sz w:val="24"/>
-          <w:szCs w:val="24"/>
-          <w:lang w:val="en-US" w:eastAsia="es-US"/>
-        </w:rPr>
-        <w:t>            </w:t>
-      </w:r>
-      <w:r>
-        <w:rPr>
-          <w:rFonts w:ascii="Courier New" w:eastAsia="Times New Roman" w:hAnsi="Courier New" w:cs="Courier New"/>
-          <w:color w:val="A31515"/>
-          <w:sz w:val="24"/>
-          <w:szCs w:val="24"/>
-          <w:lang w:val="en-US" w:eastAsia="es-US"/>
-        </w:rPr>
-        <w:t>"id"</w:t>
-      </w:r>
-      <w:r>
-        <w:rPr>
-          <w:rFonts w:ascii="Courier New" w:eastAsia="Times New Roman" w:hAnsi="Courier New" w:cs="Courier New"/>
-          <w:color w:val="000000"/>
-          <w:sz w:val="24"/>
-          <w:szCs w:val="24"/>
-          <w:lang w:val="en-US" w:eastAsia="es-US"/>
-        </w:rPr>
-        <w:t>: </w:t>
-      </w:r>
-      <w:r>
-        <w:rPr>
-          <w:rFonts w:ascii="Courier New" w:eastAsia="Times New Roman" w:hAnsi="Courier New" w:cs="Courier New"/>
-          <w:color w:val="098658"/>
-          <w:sz w:val="24"/>
-          <w:szCs w:val="24"/>
-          <w:lang w:val="en-US" w:eastAsia="es-US"/>
-        </w:rPr>
-        <w:t>1006107372</w:t>
-      </w:r>
-    </w:p>
-    <w:p>
-      <w:pPr>
-        <w:shd w:val="clear" w:color="auto" w:fill="FFFFFE"/>
-        <w:spacing w:after="0" w:line="270" w:lineRule="atLeast"/>
-        <w:ind w:left="708"/>
-        <w:rPr>
-          <w:rFonts w:ascii="Courier New" w:eastAsia="Times New Roman" w:hAnsi="Courier New" w:cs="Courier New"/>
-          <w:color w:val="000000"/>
-          <w:sz w:val="24"/>
-          <w:szCs w:val="24"/>
-          <w:lang w:val="en-US" w:eastAsia="es-US"/>
-        </w:rPr>
-      </w:pPr>
-      <w:r>
-        <w:rPr>
-          <w:rFonts w:ascii="Courier New" w:eastAsia="Times New Roman" w:hAnsi="Courier New" w:cs="Courier New"/>
-          <w:color w:val="000000"/>
-          <w:sz w:val="24"/>
-          <w:szCs w:val="24"/>
-          <w:lang w:val="en-US" w:eastAsia="es-US"/>
-        </w:rPr>
-        <w:t>        },</w:t>
-      </w:r>
-    </w:p>
-    <w:p>
-      <w:pPr>
-        <w:shd w:val="clear" w:color="auto" w:fill="FFFFFE"/>
-        <w:spacing w:after="0" w:line="270" w:lineRule="atLeast"/>
-        <w:ind w:left="708"/>
-        <w:rPr>
-          <w:rFonts w:ascii="Courier New" w:eastAsia="Times New Roman" w:hAnsi="Courier New" w:cs="Courier New"/>
-          <w:color w:val="000000"/>
-          <w:sz w:val="24"/>
-          <w:szCs w:val="24"/>
-          <w:lang w:val="en-US" w:eastAsia="es-US"/>
-        </w:rPr>
-      </w:pPr>
-      <w:r>
-        <w:rPr>
-          <w:rFonts w:ascii="Courier New" w:eastAsia="Times New Roman" w:hAnsi="Courier New" w:cs="Courier New"/>
-          <w:color w:val="000000"/>
-          <w:sz w:val="24"/>
-          <w:szCs w:val="24"/>
-          <w:lang w:val="en-US" w:eastAsia="es-US"/>
-        </w:rPr>
-        <w:t>        </w:t>
-      </w:r>
-      <w:r>
-        <w:rPr>
-          <w:rFonts w:ascii="Courier New" w:eastAsia="Times New Roman" w:hAnsi="Courier New" w:cs="Courier New"/>
-          <w:color w:val="A31515"/>
-          <w:sz w:val="24"/>
-          <w:szCs w:val="24"/>
-          <w:lang w:val="en-US" w:eastAsia="es-US"/>
-        </w:rPr>
-        <w:t>"products"</w:t>
-      </w:r>
-      <w:r>
-        <w:rPr>
-          <w:rFonts w:ascii="Courier New" w:eastAsia="Times New Roman" w:hAnsi="Courier New" w:cs="Courier New"/>
-          <w:color w:val="000000"/>
-          <w:sz w:val="24"/>
-          <w:szCs w:val="24"/>
-          <w:lang w:val="en-US" w:eastAsia="es-US"/>
-        </w:rPr>
-        <w:t>: [</w:t>
-      </w:r>
-    </w:p>
-    <w:p>
-      <w:pPr>
-        <w:shd w:val="clear" w:color="auto" w:fill="FFFFFE"/>
-        <w:spacing w:after="0" w:line="270" w:lineRule="atLeast"/>
-        <w:ind w:left="708"/>
-        <w:rPr>
-          <w:rFonts w:ascii="Courier New" w:eastAsia="Times New Roman" w:hAnsi="Courier New" w:cs="Courier New"/>
-          <w:color w:val="000000"/>
-          <w:sz w:val="24"/>
-          <w:szCs w:val="24"/>
-          <w:lang w:val="en-US" w:eastAsia="es-US"/>
-        </w:rPr>
-      </w:pPr>
-      <w:r>
-        <w:rPr>
-          <w:rFonts w:ascii="Courier New" w:eastAsia="Times New Roman" w:hAnsi="Courier New" w:cs="Courier New"/>
-          <w:color w:val="000000"/>
-          <w:sz w:val="24"/>
-          <w:szCs w:val="24"/>
-          <w:lang w:val="en-US" w:eastAsia="es-US"/>
-        </w:rPr>
-        <w:t>            {</w:t>
-      </w:r>
-    </w:p>
-    <w:p>
-      <w:pPr>
-        <w:shd w:val="clear" w:color="auto" w:fill="FFFFFE"/>
-        <w:spacing w:after="0" w:line="270" w:lineRule="atLeast"/>
-        <w:ind w:left="708"/>
-        <w:rPr>
-          <w:rFonts w:ascii="Courier New" w:eastAsia="Times New Roman" w:hAnsi="Courier New" w:cs="Courier New"/>
-          <w:color w:val="000000"/>
-          <w:sz w:val="24"/>
-          <w:szCs w:val="24"/>
-          <w:lang w:val="en-US" w:eastAsia="es-US"/>
-        </w:rPr>
-      </w:pPr>
-      <w:r>
-        <w:rPr>
-          <w:rFonts w:ascii="Courier New" w:eastAsia="Times New Roman" w:hAnsi="Courier New" w:cs="Courier New"/>
-          <w:color w:val="000000"/>
-          <w:sz w:val="24"/>
-          <w:szCs w:val="24"/>
-          <w:lang w:val="en-US" w:eastAsia="es-US"/>
-        </w:rPr>
-        <w:t>                </w:t>
-      </w:r>
-      <w:r>
-        <w:rPr>
-          <w:rFonts w:ascii="Courier New" w:eastAsia="Times New Roman" w:hAnsi="Courier New" w:cs="Courier New"/>
-          <w:color w:val="A31515"/>
-          <w:sz w:val="24"/>
-          <w:szCs w:val="24"/>
-          <w:lang w:val="en-US" w:eastAsia="es-US"/>
-        </w:rPr>
-        <w:t>"product"</w:t>
-      </w:r>
-      <w:r>
-        <w:rPr>
-          <w:rFonts w:ascii="Courier New" w:eastAsia="Times New Roman" w:hAnsi="Courier New" w:cs="Courier New"/>
-          <w:color w:val="000000"/>
-          <w:sz w:val="24"/>
-          <w:szCs w:val="24"/>
-          <w:lang w:val="en-US" w:eastAsia="es-US"/>
-        </w:rPr>
-        <w:t>: {</w:t>
-      </w:r>
-    </w:p>
-    <w:p>
-      <w:pPr>
-        <w:shd w:val="clear" w:color="auto" w:fill="FFFFFE"/>
-        <w:spacing w:after="0" w:line="270" w:lineRule="atLeast"/>
-        <w:ind w:left="708"/>
-        <w:rPr>
-          <w:rFonts w:ascii="Courier New" w:eastAsia="Times New Roman" w:hAnsi="Courier New" w:cs="Courier New"/>
-          <w:color w:val="000000"/>
-          <w:sz w:val="24"/>
-          <w:szCs w:val="24"/>
-          <w:lang w:val="en-US" w:eastAsia="es-US"/>
-        </w:rPr>
-      </w:pPr>
-      <w:r>
-        <w:rPr>
-          <w:rFonts w:ascii="Courier New" w:eastAsia="Times New Roman" w:hAnsi="Courier New" w:cs="Courier New"/>
-          <w:color w:val="000000"/>
-          <w:sz w:val="24"/>
-          <w:szCs w:val="24"/>
-          <w:lang w:val="en-US" w:eastAsia="es-US"/>
-        </w:rPr>
-        <w:t>                    </w:t>
-      </w:r>
-      <w:r>
-        <w:rPr>
-          <w:rFonts w:ascii="Courier New" w:eastAsia="Times New Roman" w:hAnsi="Courier New" w:cs="Courier New"/>
-          <w:color w:val="A31515"/>
-          <w:sz w:val="24"/>
-          <w:szCs w:val="24"/>
-          <w:lang w:val="en-US" w:eastAsia="es-US"/>
-        </w:rPr>
-        <w:t>"id"</w:t>
-      </w:r>
-      <w:r>
-        <w:rPr>
-          <w:rFonts w:ascii="Courier New" w:eastAsia="Times New Roman" w:hAnsi="Courier New" w:cs="Courier New"/>
-          <w:color w:val="000000"/>
-          <w:sz w:val="24"/>
-          <w:szCs w:val="24"/>
-          <w:lang w:val="en-US" w:eastAsia="es-US"/>
-        </w:rPr>
-        <w:t>: </w:t>
-      </w:r>
-      <w:r>
-        <w:rPr>
-          <w:rFonts w:ascii="Courier New" w:eastAsia="Times New Roman" w:hAnsi="Courier New" w:cs="Courier New"/>
-          <w:color w:val="098658"/>
-          <w:sz w:val="24"/>
-          <w:szCs w:val="24"/>
-          <w:lang w:val="en-US" w:eastAsia="es-US"/>
-        </w:rPr>
-        <w:t>1</w:t>
-      </w:r>
-      <w:r>
-        <w:rPr>
-          <w:rFonts w:ascii="Courier New" w:eastAsia="Times New Roman" w:hAnsi="Courier New" w:cs="Courier New"/>
-          <w:color w:val="000000"/>
-          <w:sz w:val="24"/>
-          <w:szCs w:val="24"/>
-          <w:lang w:val="en-US" w:eastAsia="es-US"/>
-        </w:rPr>
-        <w:t>,</w:t>
-      </w:r>
-    </w:p>
-    <w:p>
-      <w:pPr>
-        <w:shd w:val="clear" w:color="auto" w:fill="FFFFFE"/>
-        <w:spacing w:after="0" w:line="270" w:lineRule="atLeast"/>
-        <w:ind w:left="708"/>
-        <w:rPr>
-          <w:rFonts w:ascii="Courier New" w:eastAsia="Times New Roman" w:hAnsi="Courier New" w:cs="Courier New"/>
-          <w:color w:val="000000"/>
-          <w:sz w:val="24"/>
-          <w:szCs w:val="24"/>
-          <w:lang w:val="en-US" w:eastAsia="es-US"/>
-        </w:rPr>
-      </w:pPr>
-      <w:r>
-        <w:rPr>
-          <w:rFonts w:ascii="Courier New" w:eastAsia="Times New Roman" w:hAnsi="Courier New" w:cs="Courier New"/>
-          <w:color w:val="000000"/>
-          <w:sz w:val="24"/>
-          <w:szCs w:val="24"/>
-          <w:lang w:val="en-US" w:eastAsia="es-US"/>
-        </w:rPr>
-        <w:t>                    </w:t>
-      </w:r>
-      <w:r>
-        <w:rPr>
-          <w:rFonts w:ascii="Courier New" w:eastAsia="Times New Roman" w:hAnsi="Courier New" w:cs="Courier New"/>
-          <w:color w:val="A31515"/>
-          <w:sz w:val="24"/>
-          <w:szCs w:val="24"/>
-          <w:lang w:val="en-US" w:eastAsia="es-US"/>
-        </w:rPr>
-        <w:t>"name"</w:t>
-      </w:r>
-      <w:r>
-        <w:rPr>
-          <w:rFonts w:ascii="Courier New" w:eastAsia="Times New Roman" w:hAnsi="Courier New" w:cs="Courier New"/>
-          <w:color w:val="000000"/>
-          <w:sz w:val="24"/>
-          <w:szCs w:val="24"/>
-          <w:lang w:val="en-US" w:eastAsia="es-US"/>
-        </w:rPr>
-        <w:t>: </w:t>
-      </w:r>
-      <w:r>
-        <w:rPr>
-          <w:rFonts w:ascii="Courier New" w:eastAsia="Times New Roman" w:hAnsi="Courier New" w:cs="Courier New"/>
-          <w:color w:val="0451A5"/>
-          <w:sz w:val="24"/>
-          <w:szCs w:val="24"/>
-          <w:lang w:val="en-US" w:eastAsia="es-US"/>
-        </w:rPr>
-        <w:t>"Jamon"</w:t>
-      </w:r>
-      <w:r>
-        <w:rPr>
-          <w:rFonts w:ascii="Courier New" w:eastAsia="Times New Roman" w:hAnsi="Courier New" w:cs="Courier New"/>
-          <w:color w:val="000000"/>
-          <w:sz w:val="24"/>
-          <w:szCs w:val="24"/>
-          <w:lang w:val="en-US" w:eastAsia="es-US"/>
-        </w:rPr>
-        <w:t>,</w:t>
-      </w:r>
-    </w:p>
-    <w:p>
-      <w:pPr>
-        <w:shd w:val="clear" w:color="auto" w:fill="FFFFFE"/>
-        <w:spacing w:after="0" w:line="270" w:lineRule="atLeast"/>
-        <w:ind w:left="708"/>
-        <w:rPr>
-          <w:rFonts w:ascii="Courier New" w:eastAsia="Times New Roman" w:hAnsi="Courier New" w:cs="Courier New"/>
-          <w:color w:val="000000"/>
-          <w:sz w:val="24"/>
-          <w:szCs w:val="24"/>
-          <w:lang w:val="en-US" w:eastAsia="es-US"/>
-        </w:rPr>
-      </w:pPr>
-      <w:r>
-        <w:rPr>
-          <w:rFonts w:ascii="Courier New" w:eastAsia="Times New Roman" w:hAnsi="Courier New" w:cs="Courier New"/>
-          <w:color w:val="000000"/>
-          <w:sz w:val="24"/>
-          <w:szCs w:val="24"/>
-          <w:lang w:val="en-US" w:eastAsia="es-US"/>
-        </w:rPr>
-        <w:t>                    </w:t>
-      </w:r>
-      <w:r>
-        <w:rPr>
-          <w:rFonts w:ascii="Courier New" w:eastAsia="Times New Roman" w:hAnsi="Courier New" w:cs="Courier New"/>
-          <w:color w:val="A31515"/>
-          <w:sz w:val="24"/>
-          <w:szCs w:val="24"/>
-          <w:lang w:val="en-US" w:eastAsia="es-US"/>
-        </w:rPr>
-        <w:t>"price"</w:t>
-      </w:r>
-      <w:r>
-        <w:rPr>
-          <w:rFonts w:ascii="Courier New" w:eastAsia="Times New Roman" w:hAnsi="Courier New" w:cs="Courier New"/>
-          <w:color w:val="000000"/>
-          <w:sz w:val="24"/>
-          <w:szCs w:val="24"/>
-          <w:lang w:val="en-US" w:eastAsia="es-US"/>
-        </w:rPr>
-        <w:t>: </w:t>
-      </w:r>
-      <w:r>
-        <w:rPr>
-          <w:rFonts w:ascii="Courier New" w:eastAsia="Times New Roman" w:hAnsi="Courier New" w:cs="Courier New"/>
-          <w:color w:val="098658"/>
-          <w:sz w:val="24"/>
-          <w:szCs w:val="24"/>
-          <w:lang w:val="en-US" w:eastAsia="es-US"/>
-        </w:rPr>
-        <w:t>3000</w:t>
-      </w:r>
-    </w:p>
-    <w:p>
-      <w:pPr>
-        <w:shd w:val="clear" w:color="auto" w:fill="FFFFFE"/>
-        <w:spacing w:after="0" w:line="270" w:lineRule="atLeast"/>
-        <w:ind w:left="708"/>
-        <w:rPr>
-          <w:rFonts w:ascii="Courier New" w:eastAsia="Times New Roman" w:hAnsi="Courier New" w:cs="Courier New"/>
-          <w:color w:val="000000"/>
-          <w:sz w:val="24"/>
-          <w:szCs w:val="24"/>
-          <w:lang w:val="en-US" w:eastAsia="es-US"/>
-        </w:rPr>
-      </w:pPr>
-      <w:r>
-        <w:rPr>
-          <w:rFonts w:ascii="Courier New" w:eastAsia="Times New Roman" w:hAnsi="Courier New" w:cs="Courier New"/>
-          <w:color w:val="000000"/>
-          <w:sz w:val="24"/>
-          <w:szCs w:val="24"/>
-          <w:lang w:val="en-US" w:eastAsia="es-US"/>
-        </w:rPr>
-        <w:t>                </w:t>
-      </w:r>
-      <w:r>
-        <w:rPr>
-          <w:rFonts w:ascii="Courier New" w:eastAsia="Times New Roman" w:hAnsi="Courier New" w:cs="Courier New"/>
-          <w:color w:val="000000"/>
-          <w:sz w:val="24"/>
-          <w:szCs w:val="24"/>
-          <w:lang w:val="en-US" w:eastAsia="es-US"/>
-        </w:rPr>
-        <w:t>},</w:t>
-      </w:r>
-    </w:p>
-    <w:p>
-      <w:pPr>
-        <w:shd w:val="clear" w:color="auto" w:fill="FFFFFE"/>
-        <w:spacing w:after="0" w:line="270" w:lineRule="atLeast"/>
-        <w:ind w:left="708"/>
-        <w:rPr>
-          <w:rFonts w:ascii="Courier New" w:eastAsia="Times New Roman" w:hAnsi="Courier New" w:cs="Courier New"/>
-          <w:color w:val="000000"/>
-          <w:sz w:val="24"/>
-          <w:szCs w:val="24"/>
-          <w:lang w:val="en-US" w:eastAsia="es-US"/>
-        </w:rPr>
-      </w:pPr>
-      <w:r>
-        <w:rPr>
-          <w:rFonts w:ascii="Courier New" w:eastAsia="Times New Roman" w:hAnsi="Courier New" w:cs="Courier New"/>
-          <w:color w:val="000000"/>
-          <w:sz w:val="24"/>
-          <w:szCs w:val="24"/>
-          <w:lang w:val="en-US" w:eastAsia="es-US"/>
-        </w:rPr>
-        <w:t>                </w:t>
-      </w:r>
-      <w:r>
-        <w:rPr>
-          <w:rFonts w:ascii="Courier New" w:eastAsia="Times New Roman" w:hAnsi="Courier New" w:cs="Courier New"/>
-          <w:color w:val="A31515"/>
-          <w:sz w:val="24"/>
-          <w:szCs w:val="24"/>
-          <w:lang w:val="en-US" w:eastAsia="es-US"/>
-        </w:rPr>
-        <w:t>"quantity"</w:t>
-      </w:r>
-      <w:r>
-        <w:rPr>
-          <w:rFonts w:ascii="Courier New" w:eastAsia="Times New Roman" w:hAnsi="Courier New" w:cs="Courier New"/>
-          <w:color w:val="000000"/>
-          <w:sz w:val="24"/>
-          <w:szCs w:val="24"/>
-          <w:lang w:val="en-US" w:eastAsia="es-US"/>
-        </w:rPr>
-        <w:t>: </w:t>
-      </w:r>
-      <w:r>
-        <w:rPr>
-          <w:rFonts w:ascii="Courier New" w:eastAsia="Times New Roman" w:hAnsi="Courier New" w:cs="Courier New"/>
-          <w:color w:val="098658"/>
-          <w:sz w:val="24"/>
-          <w:szCs w:val="24"/>
-          <w:lang w:val="en-US" w:eastAsia="es-US"/>
-        </w:rPr>
-        <w:t>10</w:t>
-      </w:r>
-    </w:p>
-    <w:p>
-      <w:pPr>
-        <w:shd w:val="clear" w:color="auto" w:fill="FFFFFE"/>
-        <w:spacing w:after="0" w:line="270" w:lineRule="atLeast"/>
-        <w:ind w:left="708"/>
-        <w:rPr>
-          <w:rFonts w:ascii="Courier New" w:eastAsia="Times New Roman" w:hAnsi="Courier New" w:cs="Courier New"/>
-          <w:color w:val="000000"/>
-          <w:sz w:val="24"/>
-          <w:szCs w:val="24"/>
-          <w:lang w:val="en-US" w:eastAsia="es-US"/>
-        </w:rPr>
-      </w:pPr>
-      <w:r>
-        <w:rPr>
-          <w:rFonts w:ascii="Courier New" w:eastAsia="Times New Roman" w:hAnsi="Courier New" w:cs="Courier New"/>
-          <w:color w:val="000000"/>
-          <w:sz w:val="24"/>
-          <w:szCs w:val="24"/>
-          <w:lang w:val="en-US" w:eastAsia="es-US"/>
-        </w:rPr>
-        <w:t>            },</w:t>
-      </w:r>
-    </w:p>
-    <w:p>
-      <w:pPr>
-        <w:shd w:val="clear" w:color="auto" w:fill="FFFFFE"/>
-        <w:spacing w:after="0" w:line="270" w:lineRule="atLeast"/>
-        <w:ind w:left="708"/>
-        <w:rPr>
-          <w:rFonts w:ascii="Courier New" w:eastAsia="Times New Roman" w:hAnsi="Courier New" w:cs="Courier New"/>
-          <w:color w:val="000000"/>
-          <w:sz w:val="24"/>
-          <w:szCs w:val="24"/>
-          <w:lang w:val="en-US" w:eastAsia="es-US"/>
-        </w:rPr>
-      </w:pPr>
-      <w:r>
-        <w:rPr>
-          <w:rFonts w:ascii="Courier New" w:eastAsia="Times New Roman" w:hAnsi="Courier New" w:cs="Courier New"/>
-          <w:color w:val="000000"/>
-          <w:sz w:val="24"/>
-          <w:szCs w:val="24"/>
-          <w:lang w:val="en-US" w:eastAsia="es-US"/>
-        </w:rPr>
-        <w:t>            {</w:t>
-      </w:r>
-    </w:p>
-    <w:p>
-      <w:pPr>
-        <w:shd w:val="clear" w:color="auto" w:fill="FFFFFE"/>
-        <w:spacing w:after="0" w:line="270" w:lineRule="atLeast"/>
-        <w:ind w:left="708"/>
-        <w:rPr>
-          <w:rFonts w:ascii="Courier New" w:eastAsia="Times New Roman" w:hAnsi="Courier New" w:cs="Courier New"/>
-          <w:color w:val="000000"/>
-          <w:sz w:val="24"/>
-          <w:szCs w:val="24"/>
-          <w:lang w:val="en-US" w:eastAsia="es-US"/>
-        </w:rPr>
-      </w:pPr>
-      <w:r>
-        <w:rPr>
-          <w:rFonts w:ascii="Courier New" w:eastAsia="Times New Roman" w:hAnsi="Courier New" w:cs="Courier New"/>
-          <w:color w:val="000000"/>
-          <w:sz w:val="24"/>
-          <w:szCs w:val="24"/>
-          <w:lang w:val="en-US" w:eastAsia="es-US"/>
-        </w:rPr>
-        <w:t>                </w:t>
-      </w:r>
-      <w:r>
-        <w:rPr>
-          <w:rFonts w:ascii="Courier New" w:eastAsia="Times New Roman" w:hAnsi="Courier New" w:cs="Courier New"/>
-          <w:color w:val="A31515"/>
-          <w:sz w:val="24"/>
-          <w:szCs w:val="24"/>
-          <w:lang w:val="en-US" w:eastAsia="es-US"/>
-        </w:rPr>
-        <w:t>"product"</w:t>
-      </w:r>
-      <w:r>
-        <w:rPr>
-          <w:rFonts w:ascii="Courier New" w:eastAsia="Times New Roman" w:hAnsi="Courier New" w:cs="Courier New"/>
-          <w:color w:val="000000"/>
-          <w:sz w:val="24"/>
-          <w:szCs w:val="24"/>
-          <w:lang w:val="en-US" w:eastAsia="es-US"/>
-        </w:rPr>
-        <w:t>: {</w:t>
-      </w:r>
-    </w:p>
-    <w:p>
-      <w:pPr>
-        <w:shd w:val="clear" w:color="auto" w:fill="FFFFFE"/>
-        <w:spacing w:after="0" w:line="270" w:lineRule="atLeast"/>
-        <w:ind w:left="708"/>
-        <w:rPr>
-          <w:rFonts w:ascii="Courier New" w:eastAsia="Times New Roman" w:hAnsi="Courier New" w:cs="Courier New"/>
-          <w:color w:val="000000"/>
-          <w:sz w:val="24"/>
-          <w:szCs w:val="24"/>
-          <w:lang w:val="en-US" w:eastAsia="es-US"/>
-        </w:rPr>
-      </w:pPr>
-      <w:r>
-        <w:rPr>
-          <w:rFonts w:ascii="Courier New" w:eastAsia="Times New Roman" w:hAnsi="Courier New" w:cs="Courier New"/>
-          <w:color w:val="000000"/>
-          <w:sz w:val="24"/>
-          <w:szCs w:val="24"/>
-          <w:lang w:val="en-US" w:eastAsia="es-US"/>
-        </w:rPr>
-        <w:t>                    </w:t>
-      </w:r>
-      <w:r>
-        <w:rPr>
-          <w:rFonts w:ascii="Courier New" w:eastAsia="Times New Roman" w:hAnsi="Courier New" w:cs="Courier New"/>
-          <w:color w:val="A31515"/>
-          <w:sz w:val="24"/>
-          <w:szCs w:val="24"/>
-          <w:lang w:val="en-US" w:eastAsia="es-US"/>
-        </w:rPr>
-        <w:t>"id"</w:t>
-      </w:r>
-      <w:r>
-        <w:rPr>
-          <w:rFonts w:ascii="Courier New" w:eastAsia="Times New Roman" w:hAnsi="Courier New" w:cs="Courier New"/>
-          <w:color w:val="000000"/>
-          <w:sz w:val="24"/>
-          <w:szCs w:val="24"/>
-          <w:lang w:val="en-US" w:eastAsia="es-US"/>
-        </w:rPr>
-        <w:t>: </w:t>
-      </w:r>
-      <w:r>
-        <w:rPr>
-          <w:rFonts w:ascii="Courier New" w:eastAsia="Times New Roman" w:hAnsi="Courier New" w:cs="Courier New"/>
-          <w:color w:val="098658"/>
-          <w:sz w:val="24"/>
-          <w:szCs w:val="24"/>
-          <w:lang w:val="en-US" w:eastAsia="es-US"/>
-        </w:rPr>
-        <w:t>2</w:t>
-      </w:r>
-      <w:r>
-        <w:rPr>
-          <w:rFonts w:ascii="Courier New" w:eastAsia="Times New Roman" w:hAnsi="Courier New" w:cs="Courier New"/>
-          <w:color w:val="000000"/>
-          <w:sz w:val="24"/>
-          <w:szCs w:val="24"/>
-          <w:lang w:val="en-US" w:eastAsia="es-US"/>
-        </w:rPr>
-        <w:t>,</w:t>
-      </w:r>
-    </w:p>
-    <w:p>
-      <w:pPr>
-        <w:shd w:val="clear" w:color="auto" w:fill="FFFFFE"/>
-        <w:spacing w:after="0" w:line="270" w:lineRule="atLeast"/>
-        <w:ind w:left="708"/>
-        <w:rPr>
-          <w:rFonts w:ascii="Courier New" w:eastAsia="Times New Roman" w:hAnsi="Courier New" w:cs="Courier New"/>
-          <w:color w:val="000000"/>
-          <w:sz w:val="24"/>
-          <w:szCs w:val="24"/>
-          <w:lang w:val="en-US" w:eastAsia="es-US"/>
-        </w:rPr>
-      </w:pPr>
-      <w:r>
-        <w:rPr>
-          <w:rFonts w:ascii="Courier New" w:eastAsia="Times New Roman" w:hAnsi="Courier New" w:cs="Courier New"/>
-          <w:color w:val="000000"/>
-          <w:sz w:val="24"/>
-          <w:szCs w:val="24"/>
-          <w:lang w:val="en-US" w:eastAsia="es-US"/>
-        </w:rPr>
-        <w:t>                    </w:t>
-      </w:r>
-      <w:r>
-        <w:rPr>
-          <w:rFonts w:ascii="Courier New" w:eastAsia="Times New Roman" w:hAnsi="Courier New" w:cs="Courier New"/>
-          <w:color w:val="A31515"/>
-          <w:sz w:val="24"/>
-          <w:szCs w:val="24"/>
-          <w:lang w:val="en-US" w:eastAsia="es-US"/>
-        </w:rPr>
-        <w:t>"name"</w:t>
-      </w:r>
-      <w:r>
-        <w:rPr>
-          <w:rFonts w:ascii="Courier New" w:eastAsia="Times New Roman" w:hAnsi="Courier New" w:cs="Courier New"/>
-          <w:color w:val="000000"/>
-          <w:sz w:val="24"/>
-          <w:szCs w:val="24"/>
-          <w:lang w:val="en-US" w:eastAsia="es-US"/>
-        </w:rPr>
-        <w:t>: </w:t>
-      </w:r>
-      <w:r>
-        <w:rPr>
-          <w:rFonts w:ascii="Courier New" w:eastAsia="Times New Roman" w:hAnsi="Courier New" w:cs="Courier New"/>
-          <w:color w:val="0451A5"/>
-          <w:sz w:val="24"/>
-          <w:szCs w:val="24"/>
-          <w:lang w:val="en-US" w:eastAsia="es-US"/>
-        </w:rPr>
-        <w:t>"Queso"</w:t>
-      </w:r>
-      <w:r>
-        <w:rPr>
-          <w:rFonts w:ascii="Courier New" w:eastAsia="Times New Roman" w:hAnsi="Courier New" w:cs="Courier New"/>
-          <w:color w:val="000000"/>
-          <w:sz w:val="24"/>
-          <w:szCs w:val="24"/>
-          <w:lang w:val="en-US" w:eastAsia="es-US"/>
-        </w:rPr>
-        <w:t>,</w:t>
-      </w:r>
-    </w:p>
-    <w:p>
-      <w:pPr>
-        <w:shd w:val="clear" w:color="auto" w:fill="FFFFFE"/>
-        <w:spacing w:after="0" w:line="270" w:lineRule="atLeast"/>
-        <w:ind w:left="708"/>
-        <w:rPr>
-          <w:rFonts w:ascii="Courier New" w:eastAsia="Times New Roman" w:hAnsi="Courier New" w:cs="Courier New"/>
-          <w:color w:val="000000"/>
-          <w:sz w:val="24"/>
-          <w:szCs w:val="24"/>
-          <w:lang w:val="en-US" w:eastAsia="es-US"/>
-        </w:rPr>
-      </w:pPr>
-      <w:r>
-        <w:rPr>
-          <w:rFonts w:ascii="Courier New" w:eastAsia="Times New Roman" w:hAnsi="Courier New" w:cs="Courier New"/>
-          <w:color w:val="000000"/>
-          <w:sz w:val="24"/>
-          <w:szCs w:val="24"/>
-          <w:lang w:val="en-US" w:eastAsia="es-US"/>
-        </w:rPr>
-        <w:t>                    </w:t>
-      </w:r>
-      <w:r>
-        <w:rPr>
-          <w:rFonts w:ascii="Courier New" w:eastAsia="Times New Roman" w:hAnsi="Courier New" w:cs="Courier New"/>
-          <w:color w:val="A31515"/>
-          <w:sz w:val="24"/>
-          <w:szCs w:val="24"/>
-          <w:lang w:val="en-US" w:eastAsia="es-US"/>
-        </w:rPr>
-        <w:t>"price"</w:t>
-      </w:r>
-      <w:r>
-        <w:rPr>
-          <w:rFonts w:ascii="Courier New" w:eastAsia="Times New Roman" w:hAnsi="Courier New" w:cs="Courier New"/>
-          <w:color w:val="000000"/>
-          <w:sz w:val="24"/>
-          <w:szCs w:val="24"/>
-          <w:lang w:val="en-US" w:eastAsia="es-US"/>
-        </w:rPr>
-        <w:t>: </w:t>
-      </w:r>
-      <w:r>
-        <w:rPr>
-          <w:rFonts w:ascii="Courier New" w:eastAsia="Times New Roman" w:hAnsi="Courier New" w:cs="Courier New"/>
-          <w:color w:val="098658"/>
-          <w:sz w:val="24"/>
-          <w:szCs w:val="24"/>
-          <w:lang w:val="en-US" w:eastAsia="es-US"/>
-        </w:rPr>
-        <w:t>4000</w:t>
-      </w:r>
-    </w:p>
-    <w:p>
-      <w:pPr>
-        <w:shd w:val="clear" w:color="auto" w:fill="FFFFFE"/>
-        <w:spacing w:after="0" w:line="270" w:lineRule="atLeast"/>
-        <w:ind w:left="708"/>
-        <w:rPr>
-          <w:rFonts w:ascii="Courier New" w:eastAsia="Times New Roman" w:hAnsi="Courier New" w:cs="Courier New"/>
-          <w:color w:val="000000"/>
-          <w:sz w:val="24"/>
-          <w:szCs w:val="24"/>
-          <w:lang w:val="en-US" w:eastAsia="es-US"/>
-        </w:rPr>
-      </w:pPr>
-      <w:r>
-        <w:rPr>
-          <w:rFonts w:ascii="Courier New" w:eastAsia="Times New Roman" w:hAnsi="Courier New" w:cs="Courier New"/>
-          <w:color w:val="000000"/>
-          <w:sz w:val="24"/>
-          <w:szCs w:val="24"/>
-          <w:lang w:val="en-US" w:eastAsia="es-US"/>
-        </w:rPr>
-        <w:t>                },</w:t>
-      </w:r>
-    </w:p>
-    <w:p>
-      <w:pPr>
-        <w:shd w:val="clear" w:color="auto" w:fill="FFFFFE"/>
-        <w:spacing w:after="0" w:line="270" w:lineRule="atLeast"/>
-        <w:ind w:left="708"/>
-        <w:rPr>
-          <w:rFonts w:ascii="Courier New" w:eastAsia="Times New Roman" w:hAnsi="Courier New" w:cs="Courier New"/>
-          <w:color w:val="000000"/>
-          <w:sz w:val="24"/>
-          <w:szCs w:val="24"/>
-          <w:lang w:val="en-US" w:eastAsia="es-US"/>
-        </w:rPr>
-      </w:pPr>
-      <w:r>
-        <w:rPr>
-          <w:rFonts w:ascii="Courier New" w:eastAsia="Times New Roman" w:hAnsi="Courier New" w:cs="Courier New"/>
-          <w:color w:val="000000"/>
-          <w:sz w:val="24"/>
-          <w:szCs w:val="24"/>
-          <w:lang w:val="en-US" w:eastAsia="es-US"/>
-        </w:rPr>
-        <w:t>                </w:t>
-      </w:r>
-      <w:r>
-        <w:rPr>
-          <w:rFonts w:ascii="Courier New" w:eastAsia="Times New Roman" w:hAnsi="Courier New" w:cs="Courier New"/>
-          <w:color w:val="A31515"/>
-          <w:sz w:val="24"/>
-          <w:szCs w:val="24"/>
-          <w:lang w:val="en-US" w:eastAsia="es-US"/>
-        </w:rPr>
-        <w:t>"quantity"</w:t>
-      </w:r>
-      <w:r>
-        <w:rPr>
-          <w:rFonts w:ascii="Courier New" w:eastAsia="Times New Roman" w:hAnsi="Courier New" w:cs="Courier New"/>
-          <w:color w:val="000000"/>
-          <w:sz w:val="24"/>
-          <w:szCs w:val="24"/>
-          <w:lang w:val="en-US" w:eastAsia="es-US"/>
-        </w:rPr>
-        <w:t>: </w:t>
-      </w:r>
-      <w:r>
-        <w:rPr>
-          <w:rFonts w:ascii="Courier New" w:eastAsia="Times New Roman" w:hAnsi="Courier New" w:cs="Courier New"/>
-          <w:color w:val="098658"/>
-          <w:sz w:val="24"/>
-          <w:szCs w:val="24"/>
-          <w:lang w:val="en-US" w:eastAsia="es-US"/>
-        </w:rPr>
-        <w:t>5</w:t>
-      </w:r>
-    </w:p>
-    <w:p>
-      <w:pPr>
-        <w:shd w:val="clear" w:color="auto" w:fill="FFFFFE"/>
-        <w:spacing w:after="0" w:line="270" w:lineRule="atLeast"/>
-        <w:ind w:left="708"/>
-        <w:rPr>
-          <w:rFonts w:ascii="Courier New" w:eastAsia="Times New Roman" w:hAnsi="Courier New" w:cs="Courier New"/>
-          <w:color w:val="000000"/>
-          <w:sz w:val="24"/>
-          <w:szCs w:val="24"/>
-          <w:lang w:val="en-US" w:eastAsia="es-US"/>
-        </w:rPr>
-      </w:pPr>
-      <w:r>
-        <w:rPr>
-          <w:rFonts w:ascii="Courier New" w:eastAsia="Times New Roman" w:hAnsi="Courier New" w:cs="Courier New"/>
-          <w:color w:val="000000"/>
-          <w:sz w:val="24"/>
-          <w:szCs w:val="24"/>
-          <w:lang w:val="en-US" w:eastAsia="es-US"/>
-        </w:rPr>
-        <w:t>            },</w:t>
-      </w:r>
-    </w:p>
-    <w:p>
-      <w:pPr>
-        <w:shd w:val="clear" w:color="auto" w:fill="FFFFFE"/>
-        <w:spacing w:after="0" w:line="270" w:lineRule="atLeast"/>
-        <w:ind w:left="708"/>
-        <w:rPr>
-          <w:rFonts w:ascii="Courier New" w:eastAsia="Times New Roman" w:hAnsi="Courier New" w:cs="Courier New"/>
-          <w:color w:val="000000"/>
-          <w:sz w:val="24"/>
-          <w:szCs w:val="24"/>
-          <w:lang w:val="en-US" w:eastAsia="es-US"/>
-        </w:rPr>
-      </w:pPr>
-      <w:r>
-        <w:rPr>
-          <w:rFonts w:ascii="Courier New" w:eastAsia="Times New Roman" w:hAnsi="Courier New" w:cs="Courier New"/>
-          <w:color w:val="000000"/>
-          <w:sz w:val="24"/>
-          <w:szCs w:val="24"/>
-          <w:lang w:val="en-US" w:eastAsia="es-US"/>
-        </w:rPr>
-        <w:t>            {</w:t>
-      </w:r>
-    </w:p>
-    <w:p>
-      <w:pPr>
-        <w:shd w:val="clear" w:color="auto" w:fill="FFFFFE"/>
-        <w:spacing w:after="0" w:line="270" w:lineRule="atLeast"/>
-        <w:ind w:left="708"/>
-        <w:rPr>
-          <w:rFonts w:ascii="Courier New" w:eastAsia="Times New Roman" w:hAnsi="Courier New" w:cs="Courier New"/>
-          <w:color w:val="000000"/>
-          <w:sz w:val="24"/>
-          <w:szCs w:val="24"/>
-          <w:lang w:val="en-US" w:eastAsia="es-US"/>
-        </w:rPr>
-      </w:pPr>
-      <w:r>
-        <w:rPr>
-          <w:rFonts w:ascii="Courier New" w:eastAsia="Times New Roman" w:hAnsi="Courier New" w:cs="Courier New"/>
-          <w:color w:val="000000"/>
-          <w:sz w:val="24"/>
-          <w:szCs w:val="24"/>
-          <w:lang w:val="en-US" w:eastAsia="es-US"/>
-        </w:rPr>
-        <w:t>                </w:t>
-      </w:r>
-      <w:r>
-        <w:rPr>
-          <w:rFonts w:ascii="Courier New" w:eastAsia="Times New Roman" w:hAnsi="Courier New" w:cs="Courier New"/>
-          <w:color w:val="A31515"/>
-          <w:sz w:val="24"/>
-          <w:szCs w:val="24"/>
-          <w:lang w:val="en-US" w:eastAsia="es-US"/>
-        </w:rPr>
-        <w:t>"product"</w:t>
-      </w:r>
-      <w:r>
-        <w:rPr>
-          <w:rFonts w:ascii="Courier New" w:eastAsia="Times New Roman" w:hAnsi="Courier New" w:cs="Courier New"/>
-          <w:color w:val="000000"/>
-          <w:sz w:val="24"/>
-          <w:szCs w:val="24"/>
-          <w:lang w:val="en-US" w:eastAsia="es-US"/>
-        </w:rPr>
-        <w:t>: {</w:t>
-      </w:r>
-    </w:p>
-    <w:p>
-      <w:pPr>
-        <w:shd w:val="clear" w:color="auto" w:fill="FFFFFE"/>
-        <w:spacing w:after="0" w:line="270" w:lineRule="atLeast"/>
-        <w:ind w:left="708"/>
-        <w:rPr>
-          <w:rFonts w:ascii="Courier New" w:eastAsia="Times New Roman" w:hAnsi="Courier New" w:cs="Courier New"/>
-          <w:color w:val="000000"/>
-          <w:sz w:val="24"/>
-          <w:szCs w:val="24"/>
-          <w:lang w:val="en-US" w:eastAsia="es-US"/>
-        </w:rPr>
-      </w:pPr>
-      <w:r>
-        <w:rPr>
-          <w:rFonts w:ascii="Courier New" w:eastAsia="Times New Roman" w:hAnsi="Courier New" w:cs="Courier New"/>
-          <w:color w:val="000000"/>
-          <w:sz w:val="24"/>
-          <w:szCs w:val="24"/>
-          <w:lang w:val="en-US" w:eastAsia="es-US"/>
-        </w:rPr>
-        <w:t>                    </w:t>
-      </w:r>
-      <w:r>
-        <w:rPr>
-          <w:rFonts w:ascii="Courier New" w:eastAsia="Times New Roman" w:hAnsi="Courier New" w:cs="Courier New"/>
-          <w:color w:val="A31515"/>
-          <w:sz w:val="24"/>
-          <w:szCs w:val="24"/>
-          <w:lang w:val="en-US" w:eastAsia="es-US"/>
-        </w:rPr>
-        <w:t>"id"</w:t>
-      </w:r>
-      <w:r>
-        <w:rPr>
-          <w:rFonts w:ascii="Courier New" w:eastAsia="Times New Roman" w:hAnsi="Courier New" w:cs="Courier New"/>
-          <w:color w:val="000000"/>
-          <w:sz w:val="24"/>
-          <w:szCs w:val="24"/>
-          <w:lang w:val="en-US" w:eastAsia="es-US"/>
-        </w:rPr>
-        <w:t>: </w:t>
-      </w:r>
-      <w:r>
-        <w:rPr>
-          <w:rFonts w:ascii="Courier New" w:eastAsia="Times New Roman" w:hAnsi="Courier New" w:cs="Courier New"/>
-          <w:color w:val="098658"/>
-          <w:sz w:val="24"/>
-          <w:szCs w:val="24"/>
-          <w:lang w:val="en-US" w:eastAsia="es-US"/>
-        </w:rPr>
-        <w:t>3</w:t>
-      </w:r>
-      <w:r>
-        <w:rPr>
-          <w:rFonts w:ascii="Courier New" w:eastAsia="Times New Roman" w:hAnsi="Courier New" w:cs="Courier New"/>
-          <w:color w:val="000000"/>
-          <w:sz w:val="24"/>
-          <w:szCs w:val="24"/>
-          <w:lang w:val="en-US" w:eastAsia="es-US"/>
-        </w:rPr>
-        <w:t>,</w:t>
-      </w:r>
-    </w:p>
-    <w:p>
-      <w:pPr>
-        <w:shd w:val="clear" w:color="auto" w:fill="FFFFFE"/>
-        <w:spacing w:after="0" w:line="270" w:lineRule="atLeast"/>
-        <w:ind w:left="708"/>
-        <w:rPr>
-          <w:rFonts w:ascii="Courier New" w:eastAsia="Times New Roman" w:hAnsi="Courier New" w:cs="Courier New"/>
-          <w:color w:val="000000"/>
-          <w:sz w:val="24"/>
-          <w:szCs w:val="24"/>
-          <w:lang w:val="en-US" w:eastAsia="es-US"/>
-        </w:rPr>
-      </w:pPr>
-      <w:r>
-        <w:rPr>
-          <w:rFonts w:ascii="Courier New" w:eastAsia="Times New Roman" w:hAnsi="Courier New" w:cs="Courier New"/>
-          <w:color w:val="000000"/>
-          <w:sz w:val="24"/>
-          <w:szCs w:val="24"/>
-          <w:lang w:val="en-US" w:eastAsia="es-US"/>
-        </w:rPr>
         <w:t>                    </w:t>
       </w:r>
       <w:r>
@@ -4680,7 +4923,7 @@
         </w:rPr>
         <w:t xml:space="preserve">: </w:t>
       </w:r>
-      <w:hyperlink r:id="rId12" w:history="1">
+      <w:hyperlink r:id="rId13" w:history="1">
         <w:r>
           <w:rPr>
             <w:rStyle w:val="Hipervnculo"/>
@@ -5035,6 +5278,118 @@
       </w:pPr>
     </w:lvl>
   </w:abstractNum>
+  <w:abstractNum w:abstractNumId="3" w15:restartNumberingAfterBreak="0">
+    <w:nsid w:val="654C6575"/>
+    <w:multiLevelType w:val="hybridMultilevel"/>
+    <w:tmpl w:val="E71A7902"/>
+    <w:lvl w:ilvl="0" w:tplc="694C12D6">
+      <w:numFmt w:val="bullet"/>
+      <w:lvlText w:val="-"/>
+      <w:lvlJc w:val="left"/>
+      <w:pPr>
+        <w:ind w:left="720" w:hanging="360"/>
+      </w:pPr>
+      <w:rPr>
+        <w:rFonts w:ascii="Calibri" w:eastAsiaTheme="minorHAnsi" w:hAnsi="Calibri" w:cs="Calibri" w:hint="default"/>
+      </w:rPr>
+    </w:lvl>
+    <w:lvl w:ilvl="1" w:tplc="540A0003" w:tentative="1">
+      <w:start w:val="1"/>
+      <w:numFmt w:val="bullet"/>
+      <w:lvlText w:val="o"/>
+      <w:lvlJc w:val="left"/>
+      <w:pPr>
+        <w:ind w:left="1440" w:hanging="360"/>
+      </w:pPr>
+      <w:rPr>
+        <w:rFonts w:ascii="Courier New" w:hAnsi="Courier New" w:cs="Courier New" w:hint="default"/>
+      </w:rPr>
+    </w:lvl>
+    <w:lvl w:ilvl="2" w:tplc="540A0005" w:tentative="1">
+      <w:start w:val="1"/>
+      <w:numFmt w:val="bullet"/>
+      <w:lvlText w:val=""/>
+      <w:lvlJc w:val="left"/>
+      <w:pPr>
+        <w:ind w:left="2160" w:hanging="360"/>
+      </w:pPr>
+      <w:rPr>
+        <w:rFonts w:ascii="Wingdings" w:hAnsi="Wingdings" w:hint="default"/>
+      </w:rPr>
+    </w:lvl>
+    <w:lvl w:ilvl="3" w:tplc="540A0001" w:tentative="1">
+      <w:start w:val="1"/>
+      <w:numFmt w:val="bullet"/>
+      <w:lvlText w:val=""/>
+      <w:lvlJc w:val="left"/>
+      <w:pPr>
+        <w:ind w:left="2880" w:hanging="360"/>
+      </w:pPr>
+      <w:rPr>
+        <w:rFonts w:ascii="Symbol" w:hAnsi="Symbol" w:hint="default"/>
+      </w:rPr>
+    </w:lvl>
+    <w:lvl w:ilvl="4" w:tplc="540A0003" w:tentative="1">
+      <w:start w:val="1"/>
+      <w:numFmt w:val="bullet"/>
+      <w:lvlText w:val="o"/>
+      <w:lvlJc w:val="left"/>
+      <w:pPr>
+        <w:ind w:left="3600" w:hanging="360"/>
+      </w:pPr>
+      <w:rPr>
+        <w:rFonts w:ascii="Courier New" w:hAnsi="Courier New" w:cs="Courier New" w:hint="default"/>
+      </w:rPr>
+    </w:lvl>
+    <w:lvl w:ilvl="5" w:tplc="540A0005" w:tentative="1">
+      <w:start w:val="1"/>
+      <w:numFmt w:val="bullet"/>
+      <w:lvlText w:val=""/>
+      <w:lvlJc w:val="left"/>
+      <w:pPr>
+        <w:ind w:left="4320" w:hanging="360"/>
+      </w:pPr>
+      <w:rPr>
+        <w:rFonts w:ascii="Wingdings" w:hAnsi="Wingdings" w:hint="default"/>
+      </w:rPr>
+    </w:lvl>
+    <w:lvl w:ilvl="6" w:tplc="540A0001" w:tentative="1">
+      <w:start w:val="1"/>
+      <w:numFmt w:val="bullet"/>
+      <w:lvlText w:val=""/>
+      <w:lvlJc w:val="left"/>
+      <w:pPr>
+        <w:ind w:left="5040" w:hanging="360"/>
+      </w:pPr>
+      <w:rPr>
+        <w:rFonts w:ascii="Symbol" w:hAnsi="Symbol" w:hint="default"/>
+      </w:rPr>
+    </w:lvl>
+    <w:lvl w:ilvl="7" w:tplc="540A0003" w:tentative="1">
+      <w:start w:val="1"/>
+      <w:numFmt w:val="bullet"/>
+      <w:lvlText w:val="o"/>
+      <w:lvlJc w:val="left"/>
+      <w:pPr>
+        <w:ind w:left="5760" w:hanging="360"/>
+      </w:pPr>
+      <w:rPr>
+        <w:rFonts w:ascii="Courier New" w:hAnsi="Courier New" w:cs="Courier New" w:hint="default"/>
+      </w:rPr>
+    </w:lvl>
+    <w:lvl w:ilvl="8" w:tplc="540A0005" w:tentative="1">
+      <w:start w:val="1"/>
+      <w:numFmt w:val="bullet"/>
+      <w:lvlText w:val=""/>
+      <w:lvlJc w:val="left"/>
+      <w:pPr>
+        <w:ind w:left="6480" w:hanging="360"/>
+      </w:pPr>
+      <w:rPr>
+        <w:rFonts w:ascii="Wingdings" w:hAnsi="Wingdings" w:hint="default"/>
+      </w:rPr>
+    </w:lvl>
+  </w:abstractNum>
   <w:num w:numId="1" w16cid:durableId="685910238">
     <w:abstractNumId w:val="0"/>
   </w:num>
@@ -5043,6 +5398,9 @@
   </w:num>
   <w:num w:numId="3" w16cid:durableId="659039762">
     <w:abstractNumId w:val="2"/>
+  </w:num>
+  <w:num w:numId="4" w16cid:durableId="1676961466">
+    <w:abstractNumId w:val="3"/>
   </w:num>
 </w:numbering>
 </file>

</xml_diff>